<commit_message>
Final Report Edit and removed email addresses
</commit_message>
<xml_diff>
--- a/Documentation/IMSFinalReport.docx
+++ b/Documentation/IMSFinalReport.docx
@@ -173,6 +173,10 @@
     <w:bookmarkStart w:id="6" w:name="_Toc447739651" w:displacedByCustomXml="next"/>
     <w:sdt>
       <w:sdtPr>
+        <w:rPr>
+          <w:sz w:val="22"/>
+          <w:szCs w:val="22"/>
+        </w:rPr>
         <w:id w:val="-99039542"/>
         <w:docPartObj>
           <w:docPartGallery w:val="Table of Contents"/>
@@ -184,8 +188,6 @@
           <w:b/>
           <w:bCs/>
           <w:noProof/>
-          <w:sz w:val="22"/>
-          <w:szCs w:val="22"/>
         </w:rPr>
       </w:sdtEndPr>
       <w:sdtContent>
@@ -6749,8 +6751,6 @@
       </w:r>
       <w:bookmarkEnd w:id="9"/>
     </w:p>
-    <w:bookmarkStart w:id="10" w:name="_GoBack"/>
-    <w:bookmarkEnd w:id="10"/>
     <w:p>
       <w:pPr>
         <w:pStyle w:val="TableofFigures"/>
@@ -8522,8 +8522,8 @@
           <w:szCs w:val="40"/>
         </w:rPr>
       </w:pPr>
-      <w:bookmarkStart w:id="11" w:name="h.zcgbv2ulc65p" w:colFirst="0" w:colLast="0"/>
-      <w:bookmarkEnd w:id="11"/>
+      <w:bookmarkStart w:id="10" w:name="h.zcgbv2ulc65p" w:colFirst="0" w:colLast="0"/>
+      <w:bookmarkEnd w:id="10"/>
       <w:r>
         <w:br w:type="page"/>
       </w:r>
@@ -8533,32 +8533,56 @@
         <w:pStyle w:val="Heading1"/>
         <w:contextualSpacing w:val="0"/>
       </w:pPr>
-      <w:bookmarkStart w:id="12" w:name="_Toc447739653"/>
+      <w:bookmarkStart w:id="11" w:name="_Toc447739653"/>
       <w:r>
         <w:lastRenderedPageBreak/>
         <w:t>1 Introduction</w:t>
       </w:r>
-      <w:bookmarkEnd w:id="12"/>
-    </w:p>
-    <w:p>
+      <w:bookmarkEnd w:id="11"/>
+    </w:p>
+    <w:p>
+      <w:pPr>
+        <w:spacing w:line="360" w:lineRule="auto"/>
+      </w:pPr>
       <w:r>
         <w:t>The Inventory Management System (IMS) was a software design project for CME 495 that started in September, 2015 and was completed in April, 2016.  The system was created in response to the need for a convenient website that tracked and organized the inventory of room 2C94 in the University of Saskatchewan Engineering building.  The first four months of the project focused purely on design of the system and the remaining four months focused on building the system and improving design choices at the same time.</w:t>
       </w:r>
     </w:p>
-    <w:p/>
-    <w:p>
+    <w:p>
+      <w:pPr>
+        <w:spacing w:line="360" w:lineRule="auto"/>
+      </w:pPr>
+    </w:p>
+    <w:p>
+      <w:pPr>
+        <w:spacing w:line="360" w:lineRule="auto"/>
+      </w:pPr>
       <w:r>
         <w:t>A major objective of the IMS was to meet the requirements of the client who wanted this system built.  A heavy emphasis was placed on the system being convenient; it needed to be easy to use and responsive to user actions within three seconds.  Some requirements of the design included the ability to run on Windows 7 using the operating system’s minimum requirements and be free from any licensing fees.  The system needed the ability to store the information of at least 1000 different items while being under 10 GB in size on disk.</w:t>
       </w:r>
     </w:p>
-    <w:p/>
-    <w:p>
+    <w:p>
+      <w:pPr>
+        <w:spacing w:line="360" w:lineRule="auto"/>
+      </w:pPr>
+    </w:p>
+    <w:p>
+      <w:pPr>
+        <w:spacing w:line="360" w:lineRule="auto"/>
+      </w:pPr>
       <w:r>
         <w:t>The final evolution of the IMS was a single webpage that emphasized the ability to quickly update items.  All updates appeared on the webpage as soon as any change was made to give quick feedback to the user.</w:t>
       </w:r>
     </w:p>
-    <w:p/>
-    <w:p>
+    <w:p>
+      <w:pPr>
+        <w:spacing w:line="360" w:lineRule="auto"/>
+      </w:pPr>
+    </w:p>
+    <w:p>
+      <w:pPr>
+        <w:spacing w:line="360" w:lineRule="auto"/>
+      </w:pPr>
       <w:r>
         <w:t>The final report is a comprehensive document that describes the system requirements of the IMS, the design and build process, and the test plan to ensure all requirements were met.  The chosen system design and build process section starts with a top-level view on what the final design should look like, and works its way to a low-level description of how the front end, back end, and database are constructed. Many pieces of this report were written over the span of eight months, and were updated for this document.</w:t>
       </w:r>
@@ -8580,21 +8604,31 @@
         <w:pStyle w:val="Heading1"/>
         <w:contextualSpacing w:val="0"/>
       </w:pPr>
-      <w:bookmarkStart w:id="13" w:name="h.j9xsmkqo7cge" w:colFirst="0" w:colLast="0"/>
-      <w:bookmarkStart w:id="14" w:name="_Toc447739654"/>
+      <w:bookmarkStart w:id="12" w:name="h.j9xsmkqo7cge" w:colFirst="0" w:colLast="0"/>
+      <w:bookmarkStart w:id="13" w:name="_Toc447739654"/>
+      <w:bookmarkEnd w:id="12"/>
+      <w:r>
+        <w:t>2 Problem Statement</w:t>
+      </w:r>
       <w:bookmarkEnd w:id="13"/>
-      <w:r>
-        <w:t>2 Problem Statement</w:t>
-      </w:r>
-      <w:bookmarkEnd w:id="14"/>
-    </w:p>
-    <w:p>
+    </w:p>
+    <w:p>
+      <w:pPr>
+        <w:spacing w:line="360" w:lineRule="auto"/>
+      </w:pPr>
       <w:r>
         <w:t>The U of S labs in Engineering are stocked with numerous pieces of equipment ranging from benchtop test equipment to consumable goods such as passive components. Current methods of keeping track of equipment are cumbersome and inefficient because there are five different people trying to manage and use the equipment at the same time. As such, there is a dire need for a system to help the support engineers keep track of the lab equipment and receive automated messages when consumable items need to be restocked.</w:t>
       </w:r>
     </w:p>
-    <w:p/>
-    <w:p>
+    <w:p>
+      <w:pPr>
+        <w:spacing w:line="360" w:lineRule="auto"/>
+      </w:pPr>
+    </w:p>
+    <w:p>
+      <w:pPr>
+        <w:spacing w:line="360" w:lineRule="auto"/>
+      </w:pPr>
       <w:r>
         <w:t>An Inventory Management System (IMS) was created to track the consumables in 2C94 plus lab equipment.  The system uses a web based interface connected to a local or remote database.  Convenience is a high priority; all actions are intuitive and fast for students and lab technicians.</w:t>
       </w:r>
@@ -8604,8 +8638,8 @@
         <w:pStyle w:val="Heading1"/>
         <w:contextualSpacing w:val="0"/>
       </w:pPr>
-      <w:bookmarkStart w:id="15" w:name="h.x26b7oorpirk" w:colFirst="0" w:colLast="0"/>
-      <w:bookmarkEnd w:id="15"/>
+      <w:bookmarkStart w:id="14" w:name="h.x26b7oorpirk" w:colFirst="0" w:colLast="0"/>
+      <w:bookmarkEnd w:id="14"/>
     </w:p>
     <w:p>
       <w:r>
@@ -8617,21 +8651,21 @@
         <w:pStyle w:val="Heading1"/>
         <w:contextualSpacing w:val="0"/>
       </w:pPr>
-      <w:bookmarkStart w:id="16" w:name="h.vke7skl8p027" w:colFirst="0" w:colLast="0"/>
-      <w:bookmarkEnd w:id="16"/>
+      <w:bookmarkStart w:id="15" w:name="h.vke7skl8p027" w:colFirst="0" w:colLast="0"/>
+      <w:bookmarkEnd w:id="15"/>
     </w:p>
     <w:p>
       <w:pPr>
         <w:pStyle w:val="Heading1"/>
         <w:contextualSpacing w:val="0"/>
       </w:pPr>
-      <w:bookmarkStart w:id="17" w:name="h.66ygyi9vn60o" w:colFirst="0" w:colLast="0"/>
-      <w:bookmarkStart w:id="18" w:name="_Toc447739655"/>
+      <w:bookmarkStart w:id="16" w:name="h.66ygyi9vn60o" w:colFirst="0" w:colLast="0"/>
+      <w:bookmarkStart w:id="17" w:name="_Toc447739655"/>
+      <w:bookmarkEnd w:id="16"/>
+      <w:r>
+        <w:t>3 References</w:t>
+      </w:r>
       <w:bookmarkEnd w:id="17"/>
-      <w:r>
-        <w:t>3 References</w:t>
-      </w:r>
-      <w:bookmarkEnd w:id="18"/>
     </w:p>
     <w:p>
       <w:pPr>
@@ -8991,26 +9025,26 @@
         <w:pStyle w:val="Heading1"/>
         <w:contextualSpacing w:val="0"/>
       </w:pPr>
-      <w:bookmarkStart w:id="19" w:name="h.5uy57vx2hqh9" w:colFirst="0" w:colLast="0"/>
-      <w:bookmarkStart w:id="20" w:name="_Toc447739656"/>
+      <w:bookmarkStart w:id="18" w:name="h.5uy57vx2hqh9" w:colFirst="0" w:colLast="0"/>
+      <w:bookmarkStart w:id="19" w:name="_Toc447739656"/>
+      <w:bookmarkEnd w:id="18"/>
+      <w:r>
+        <w:t>4 Project Timelines</w:t>
+      </w:r>
       <w:bookmarkEnd w:id="19"/>
-      <w:r>
-        <w:t>4 Project Timelines</w:t>
-      </w:r>
-      <w:bookmarkEnd w:id="20"/>
     </w:p>
     <w:p>
       <w:pPr>
         <w:pStyle w:val="Heading2"/>
         <w:contextualSpacing w:val="0"/>
       </w:pPr>
-      <w:bookmarkStart w:id="21" w:name="h.ch0uwyo04csd" w:colFirst="0" w:colLast="0"/>
-      <w:bookmarkStart w:id="22" w:name="_Toc447739657"/>
+      <w:bookmarkStart w:id="20" w:name="h.ch0uwyo04csd" w:colFirst="0" w:colLast="0"/>
+      <w:bookmarkStart w:id="21" w:name="_Toc447739657"/>
+      <w:bookmarkEnd w:id="20"/>
+      <w:r>
+        <w:t>4.1 Milestones</w:t>
+      </w:r>
       <w:bookmarkEnd w:id="21"/>
-      <w:r>
-        <w:t>4.1 Milestones</w:t>
-      </w:r>
-      <w:bookmarkEnd w:id="22"/>
     </w:p>
     <w:tbl>
       <w:tblPr>
@@ -9560,8 +9594,8 @@
         <w:ind w:left="720"/>
         <w:contextualSpacing w:val="0"/>
       </w:pPr>
-      <w:bookmarkStart w:id="23" w:name="h.537ggunaub7" w:colFirst="0" w:colLast="0"/>
-      <w:bookmarkEnd w:id="23"/>
+      <w:bookmarkStart w:id="22" w:name="h.537ggunaub7" w:colFirst="0" w:colLast="0"/>
+      <w:bookmarkEnd w:id="22"/>
     </w:p>
     <w:p>
       <w:pPr>
@@ -9569,8 +9603,8 @@
         <w:ind w:left="720"/>
         <w:contextualSpacing w:val="0"/>
       </w:pPr>
-      <w:bookmarkStart w:id="24" w:name="h.gx6fq252iuul" w:colFirst="0" w:colLast="0"/>
-      <w:bookmarkEnd w:id="24"/>
+      <w:bookmarkStart w:id="23" w:name="h.gx6fq252iuul" w:colFirst="0" w:colLast="0"/>
+      <w:bookmarkEnd w:id="23"/>
     </w:p>
     <w:p>
       <w:r>
@@ -9583,21 +9617,21 @@
         <w:ind w:left="720"/>
         <w:contextualSpacing w:val="0"/>
       </w:pPr>
-      <w:bookmarkStart w:id="25" w:name="h.38t3o3n48awe" w:colFirst="0" w:colLast="0"/>
-      <w:bookmarkEnd w:id="25"/>
+      <w:bookmarkStart w:id="24" w:name="h.38t3o3n48awe" w:colFirst="0" w:colLast="0"/>
+      <w:bookmarkEnd w:id="24"/>
     </w:p>
     <w:p>
       <w:pPr>
         <w:pStyle w:val="Heading2"/>
         <w:contextualSpacing w:val="0"/>
       </w:pPr>
-      <w:bookmarkStart w:id="26" w:name="h.54wx9kqi3t1k" w:colFirst="0" w:colLast="0"/>
-      <w:bookmarkStart w:id="27" w:name="_Toc447739658"/>
+      <w:bookmarkStart w:id="25" w:name="h.54wx9kqi3t1k" w:colFirst="0" w:colLast="0"/>
+      <w:bookmarkStart w:id="26" w:name="_Toc447739658"/>
+      <w:bookmarkEnd w:id="25"/>
+      <w:r>
+        <w:t>4.2 Deliverables</w:t>
+      </w:r>
       <w:bookmarkEnd w:id="26"/>
-      <w:r>
-        <w:t>4.2 Deliverables</w:t>
-      </w:r>
-      <w:bookmarkEnd w:id="27"/>
     </w:p>
     <w:tbl>
       <w:tblPr>
@@ -10026,13 +10060,13 @@
         <w:pStyle w:val="Heading2"/>
         <w:contextualSpacing w:val="0"/>
       </w:pPr>
-      <w:bookmarkStart w:id="28" w:name="h.ro6ej0lfjdb9" w:colFirst="0" w:colLast="0"/>
-      <w:bookmarkStart w:id="29" w:name="_Toc447739659"/>
+      <w:bookmarkStart w:id="27" w:name="h.ro6ej0lfjdb9" w:colFirst="0" w:colLast="0"/>
+      <w:bookmarkStart w:id="28" w:name="_Toc447739659"/>
+      <w:bookmarkEnd w:id="27"/>
+      <w:r>
+        <w:t>4.3 Group Meeting Schedule</w:t>
+      </w:r>
       <w:bookmarkEnd w:id="28"/>
-      <w:r>
-        <w:t>4.3 Group Meeting Schedule</w:t>
-      </w:r>
-      <w:bookmarkEnd w:id="29"/>
     </w:p>
     <w:tbl>
       <w:tblPr>
@@ -11343,27 +11377,27 @@
         <w:pStyle w:val="Heading1"/>
         <w:contextualSpacing w:val="0"/>
       </w:pPr>
-      <w:bookmarkStart w:id="30" w:name="h.2ohpi3taewid" w:colFirst="0" w:colLast="0"/>
-      <w:bookmarkStart w:id="31" w:name="_Toc447739660"/>
-      <w:bookmarkEnd w:id="30"/>
+      <w:bookmarkStart w:id="29" w:name="h.2ohpi3taewid" w:colFirst="0" w:colLast="0"/>
+      <w:bookmarkStart w:id="30" w:name="_Toc447739660"/>
+      <w:bookmarkEnd w:id="29"/>
       <w:r>
         <w:lastRenderedPageBreak/>
         <w:t>5 User Manual</w:t>
       </w:r>
-      <w:bookmarkEnd w:id="31"/>
+      <w:bookmarkEnd w:id="30"/>
     </w:p>
     <w:p>
       <w:pPr>
         <w:pStyle w:val="Heading2"/>
         <w:contextualSpacing w:val="0"/>
       </w:pPr>
-      <w:bookmarkStart w:id="32" w:name="h.sty76t95uou5" w:colFirst="0" w:colLast="0"/>
-      <w:bookmarkStart w:id="33" w:name="_Toc447739661"/>
+      <w:bookmarkStart w:id="31" w:name="h.sty76t95uou5" w:colFirst="0" w:colLast="0"/>
+      <w:bookmarkStart w:id="32" w:name="_Toc447739661"/>
+      <w:bookmarkEnd w:id="31"/>
+      <w:r>
+        <w:t>5.1 Minimum System Requirements</w:t>
+      </w:r>
       <w:bookmarkEnd w:id="32"/>
-      <w:r>
-        <w:t>5.1 Minimum System Requirements</w:t>
-      </w:r>
-      <w:bookmarkEnd w:id="33"/>
     </w:p>
     <w:p>
       <w:pPr>
@@ -11438,13 +11472,13 @@
         <w:pStyle w:val="Heading2"/>
         <w:contextualSpacing w:val="0"/>
       </w:pPr>
-      <w:bookmarkStart w:id="34" w:name="h.ve5xgvpevmwm" w:colFirst="0" w:colLast="0"/>
-      <w:bookmarkStart w:id="35" w:name="_Toc447739662"/>
+      <w:bookmarkStart w:id="33" w:name="h.ve5xgvpevmwm" w:colFirst="0" w:colLast="0"/>
+      <w:bookmarkStart w:id="34" w:name="_Toc447739662"/>
+      <w:bookmarkEnd w:id="33"/>
+      <w:r>
+        <w:t>5.2 Installation</w:t>
+      </w:r>
       <w:bookmarkEnd w:id="34"/>
-      <w:r>
-        <w:t>5.2 Installation</w:t>
-      </w:r>
-      <w:bookmarkEnd w:id="35"/>
     </w:p>
     <w:p/>
     <w:p>
@@ -11604,26 +11638,26 @@
         <w:pStyle w:val="Heading2"/>
         <w:contextualSpacing w:val="0"/>
       </w:pPr>
-      <w:bookmarkStart w:id="36" w:name="h.ounq0tzi3vg" w:colFirst="0" w:colLast="0"/>
-      <w:bookmarkStart w:id="37" w:name="_Toc447739663"/>
+      <w:bookmarkStart w:id="35" w:name="h.ounq0tzi3vg" w:colFirst="0" w:colLast="0"/>
+      <w:bookmarkStart w:id="36" w:name="_Toc447739663"/>
+      <w:bookmarkEnd w:id="35"/>
+      <w:r>
+        <w:t>5.3 Setup</w:t>
+      </w:r>
       <w:bookmarkEnd w:id="36"/>
-      <w:r>
-        <w:t>5.3 Setup</w:t>
-      </w:r>
-      <w:bookmarkEnd w:id="37"/>
     </w:p>
     <w:p>
       <w:pPr>
         <w:pStyle w:val="Heading3"/>
         <w:contextualSpacing w:val="0"/>
       </w:pPr>
-      <w:bookmarkStart w:id="38" w:name="h.om5vtlcbcuvs" w:colFirst="0" w:colLast="0"/>
-      <w:bookmarkStart w:id="39" w:name="_Toc447739664"/>
+      <w:bookmarkStart w:id="37" w:name="h.om5vtlcbcuvs" w:colFirst="0" w:colLast="0"/>
+      <w:bookmarkStart w:id="38" w:name="_Toc447739664"/>
+      <w:bookmarkEnd w:id="37"/>
+      <w:r>
+        <w:t>5.3.1 Database Creation</w:t>
+      </w:r>
       <w:bookmarkEnd w:id="38"/>
-      <w:r>
-        <w:t>5.3.1 Database Creation</w:t>
-      </w:r>
-      <w:bookmarkEnd w:id="39"/>
     </w:p>
     <w:p/>
     <w:p>
@@ -11825,27 +11859,27 @@
         <w:pStyle w:val="Heading2"/>
         <w:contextualSpacing w:val="0"/>
       </w:pPr>
-      <w:bookmarkStart w:id="40" w:name="h.w4n00m8e7mkh" w:colFirst="0" w:colLast="0"/>
-      <w:bookmarkStart w:id="41" w:name="_Toc447739665"/>
-      <w:bookmarkEnd w:id="40"/>
+      <w:bookmarkStart w:id="39" w:name="h.w4n00m8e7mkh" w:colFirst="0" w:colLast="0"/>
+      <w:bookmarkStart w:id="40" w:name="_Toc447739665"/>
+      <w:bookmarkEnd w:id="39"/>
       <w:r>
         <w:lastRenderedPageBreak/>
         <w:t>5.4 Using the IMS</w:t>
       </w:r>
-      <w:bookmarkEnd w:id="41"/>
+      <w:bookmarkEnd w:id="40"/>
     </w:p>
     <w:p>
       <w:pPr>
         <w:pStyle w:val="Heading3"/>
         <w:contextualSpacing w:val="0"/>
       </w:pPr>
-      <w:bookmarkStart w:id="42" w:name="h.u01nf02itx53" w:colFirst="0" w:colLast="0"/>
-      <w:bookmarkStart w:id="43" w:name="_Toc447739666"/>
+      <w:bookmarkStart w:id="41" w:name="h.u01nf02itx53" w:colFirst="0" w:colLast="0"/>
+      <w:bookmarkStart w:id="42" w:name="_Toc447739666"/>
+      <w:bookmarkEnd w:id="41"/>
+      <w:r>
+        <w:t>5.4.1 Main Page View</w:t>
+      </w:r>
       <w:bookmarkEnd w:id="42"/>
-      <w:r>
-        <w:t>5.4.1 Main Page View</w:t>
-      </w:r>
-      <w:bookmarkEnd w:id="43"/>
     </w:p>
     <w:p>
       <w:r>
@@ -11857,6 +11891,7 @@
       <w:r>
         <w:rPr>
           <w:noProof/>
+          <w:lang w:eastAsia="ja-JP"/>
         </w:rPr>
         <w:drawing>
           <wp:inline distT="114300" distB="114300" distL="114300" distR="114300" wp14:anchorId="18C9F284" wp14:editId="16697BE9">
@@ -11899,11 +11934,11 @@
       <w:pPr>
         <w:pStyle w:val="Figures"/>
       </w:pPr>
-      <w:bookmarkStart w:id="44" w:name="_Toc447739744"/>
+      <w:bookmarkStart w:id="43" w:name="_Toc447739744"/>
       <w:r>
         <w:t>Figure 5-1: Main Page View</w:t>
       </w:r>
-      <w:bookmarkEnd w:id="44"/>
+      <w:bookmarkEnd w:id="43"/>
     </w:p>
     <w:p>
       <w:r>
@@ -11916,13 +11951,13 @@
         <w:pStyle w:val="Heading3"/>
         <w:contextualSpacing w:val="0"/>
       </w:pPr>
-      <w:bookmarkStart w:id="45" w:name="h.6tk886n0w83e" w:colFirst="0" w:colLast="0"/>
-      <w:bookmarkStart w:id="46" w:name="_Toc447739667"/>
+      <w:bookmarkStart w:id="44" w:name="h.6tk886n0w83e" w:colFirst="0" w:colLast="0"/>
+      <w:bookmarkStart w:id="45" w:name="_Toc447739667"/>
+      <w:bookmarkEnd w:id="44"/>
+      <w:r>
+        <w:t>5.4.2 Quick Access</w:t>
+      </w:r>
       <w:bookmarkEnd w:id="45"/>
-      <w:r>
-        <w:t>5.4.2 Quick Access</w:t>
-      </w:r>
-      <w:bookmarkEnd w:id="46"/>
     </w:p>
     <w:p>
       <w:r>
@@ -11970,6 +12005,7 @@
       <w:r>
         <w:rPr>
           <w:noProof/>
+          <w:lang w:eastAsia="ja-JP"/>
         </w:rPr>
         <w:drawing>
           <wp:inline distT="114300" distB="114300" distL="114300" distR="114300" wp14:anchorId="67C357D5" wp14:editId="4C0D7D71">
@@ -12012,11 +12048,11 @@
       <w:pPr>
         <w:pStyle w:val="Figures"/>
       </w:pPr>
-      <w:bookmarkStart w:id="47" w:name="_Toc447739745"/>
+      <w:bookmarkStart w:id="46" w:name="_Toc447739745"/>
       <w:r>
         <w:t>Figure 5-2: Quick Update Bar</w:t>
       </w:r>
-      <w:bookmarkEnd w:id="47"/>
+      <w:bookmarkEnd w:id="46"/>
       <w:r>
         <w:br w:type="page"/>
       </w:r>
@@ -12031,13 +12067,13 @@
         <w:pStyle w:val="Heading3"/>
         <w:contextualSpacing w:val="0"/>
       </w:pPr>
-      <w:bookmarkStart w:id="48" w:name="h.3x7z1q5ynzjt" w:colFirst="0" w:colLast="0"/>
-      <w:bookmarkStart w:id="49" w:name="_Toc447739668"/>
+      <w:bookmarkStart w:id="47" w:name="h.3x7z1q5ynzjt" w:colFirst="0" w:colLast="0"/>
+      <w:bookmarkStart w:id="48" w:name="_Toc447739668"/>
+      <w:bookmarkEnd w:id="47"/>
+      <w:r>
+        <w:t>5.4.3 Item Browsing and Searching</w:t>
+      </w:r>
       <w:bookmarkEnd w:id="48"/>
-      <w:r>
-        <w:t>5.4.3 Item Browsing and Searching</w:t>
-      </w:r>
-      <w:bookmarkEnd w:id="49"/>
     </w:p>
     <w:p>
       <w:r>
@@ -12108,6 +12144,7 @@
       <w:r>
         <w:rPr>
           <w:noProof/>
+          <w:lang w:eastAsia="ja-JP"/>
         </w:rPr>
         <w:drawing>
           <wp:inline distT="114300" distB="114300" distL="114300" distR="114300" wp14:anchorId="3C922394" wp14:editId="4D6BC233">
@@ -12150,11 +12187,11 @@
       <w:pPr>
         <w:pStyle w:val="Figures"/>
       </w:pPr>
-      <w:bookmarkStart w:id="50" w:name="_Toc447739746"/>
+      <w:bookmarkStart w:id="49" w:name="_Toc447739746"/>
       <w:r>
         <w:t>Figure 5-3: Item Browsing and Searching</w:t>
       </w:r>
-      <w:bookmarkEnd w:id="50"/>
+      <w:bookmarkEnd w:id="49"/>
       <w:r>
         <w:br w:type="page"/>
       </w:r>
@@ -12169,13 +12206,13 @@
         <w:pStyle w:val="Heading3"/>
         <w:contextualSpacing w:val="0"/>
       </w:pPr>
-      <w:bookmarkStart w:id="51" w:name="h.mpp460kqzuvg" w:colFirst="0" w:colLast="0"/>
-      <w:bookmarkStart w:id="52" w:name="_Toc447739669"/>
+      <w:bookmarkStart w:id="50" w:name="h.mpp460kqzuvg" w:colFirst="0" w:colLast="0"/>
+      <w:bookmarkStart w:id="51" w:name="_Toc447739669"/>
+      <w:bookmarkEnd w:id="50"/>
+      <w:r>
+        <w:t>5.4.5 Adding Items</w:t>
+      </w:r>
       <w:bookmarkEnd w:id="51"/>
-      <w:r>
-        <w:t>5.4.5 Adding Items</w:t>
-      </w:r>
-      <w:bookmarkEnd w:id="52"/>
     </w:p>
     <w:p>
       <w:r>
@@ -12298,6 +12335,7 @@
       <w:r>
         <w:rPr>
           <w:noProof/>
+          <w:lang w:eastAsia="ja-JP"/>
         </w:rPr>
         <w:drawing>
           <wp:inline distT="114300" distB="114300" distL="114300" distR="114300" wp14:anchorId="3A060BC6" wp14:editId="14FE7E54">
@@ -12340,11 +12378,11 @@
       <w:pPr>
         <w:pStyle w:val="Figures"/>
       </w:pPr>
-      <w:bookmarkStart w:id="53" w:name="_Toc447739747"/>
+      <w:bookmarkStart w:id="52" w:name="_Toc447739747"/>
       <w:r>
         <w:t>Figure 5-4: Add Item Box</w:t>
       </w:r>
-      <w:bookmarkEnd w:id="53"/>
+      <w:bookmarkEnd w:id="52"/>
     </w:p>
     <w:p>
       <w:r>
@@ -12357,13 +12395,13 @@
         <w:pStyle w:val="Heading3"/>
         <w:contextualSpacing w:val="0"/>
       </w:pPr>
-      <w:bookmarkStart w:id="54" w:name="h.wkkm33civj" w:colFirst="0" w:colLast="0"/>
-      <w:bookmarkStart w:id="55" w:name="_Toc447739670"/>
+      <w:bookmarkStart w:id="53" w:name="h.wkkm33civj" w:colFirst="0" w:colLast="0"/>
+      <w:bookmarkStart w:id="54" w:name="_Toc447739670"/>
+      <w:bookmarkEnd w:id="53"/>
+      <w:r>
+        <w:t>5.4.6 Modifying and Deleting Items</w:t>
+      </w:r>
       <w:bookmarkEnd w:id="54"/>
-      <w:r>
-        <w:t>5.4.6 Modifying and Deleting Items</w:t>
-      </w:r>
-      <w:bookmarkEnd w:id="55"/>
     </w:p>
     <w:p>
       <w:r>
@@ -12480,6 +12518,7 @@
       <w:r>
         <w:rPr>
           <w:noProof/>
+          <w:lang w:eastAsia="ja-JP"/>
         </w:rPr>
         <w:drawing>
           <wp:inline distT="114300" distB="114300" distL="114300" distR="114300" wp14:anchorId="0241165D" wp14:editId="1603A9F5">
@@ -12522,11 +12561,11 @@
       <w:pPr>
         <w:pStyle w:val="Figures"/>
       </w:pPr>
-      <w:bookmarkStart w:id="56" w:name="_Toc447739748"/>
+      <w:bookmarkStart w:id="55" w:name="_Toc447739748"/>
       <w:r>
         <w:t>Figure 5-5: Modifying and Deleting an Item</w:t>
       </w:r>
-      <w:bookmarkEnd w:id="56"/>
+      <w:bookmarkEnd w:id="55"/>
       <w:r>
         <w:br w:type="page"/>
       </w:r>
@@ -12542,13 +12581,13 @@
         <w:pStyle w:val="Heading3"/>
         <w:contextualSpacing w:val="0"/>
       </w:pPr>
-      <w:bookmarkStart w:id="57" w:name="h.xdojoogqv4dr" w:colFirst="0" w:colLast="0"/>
-      <w:bookmarkStart w:id="58" w:name="_Toc447739671"/>
+      <w:bookmarkStart w:id="56" w:name="h.xdojoogqv4dr" w:colFirst="0" w:colLast="0"/>
+      <w:bookmarkStart w:id="57" w:name="_Toc447739671"/>
+      <w:bookmarkEnd w:id="56"/>
+      <w:r>
+        <w:t>5.4.7 Working with Class Data</w:t>
+      </w:r>
       <w:bookmarkEnd w:id="57"/>
-      <w:r>
-        <w:t>5.4.7 Working with Class Data</w:t>
-      </w:r>
-      <w:bookmarkEnd w:id="58"/>
     </w:p>
     <w:p>
       <w:r>
@@ -12686,6 +12725,7 @@
       <w:r>
         <w:rPr>
           <w:noProof/>
+          <w:lang w:eastAsia="ja-JP"/>
         </w:rPr>
         <w:drawing>
           <wp:inline distT="114300" distB="114300" distL="114300" distR="114300" wp14:anchorId="259BCA04" wp14:editId="64A1B3CC">
@@ -12728,11 +12768,11 @@
       <w:pPr>
         <w:pStyle w:val="Figures"/>
       </w:pPr>
-      <w:bookmarkStart w:id="59" w:name="_Toc447739749"/>
+      <w:bookmarkStart w:id="58" w:name="_Toc447739749"/>
       <w:r>
         <w:t>Figure 5-6: Class Data Box</w:t>
       </w:r>
-      <w:bookmarkEnd w:id="59"/>
+      <w:bookmarkEnd w:id="58"/>
       <w:r>
         <w:br w:type="page"/>
       </w:r>
@@ -12748,13 +12788,13 @@
         <w:pStyle w:val="Heading3"/>
         <w:contextualSpacing w:val="0"/>
       </w:pPr>
-      <w:bookmarkStart w:id="60" w:name="h.wmbnxfgczijw" w:colFirst="0" w:colLast="0"/>
-      <w:bookmarkStart w:id="61" w:name="_Toc447739672"/>
+      <w:bookmarkStart w:id="59" w:name="h.wmbnxfgczijw" w:colFirst="0" w:colLast="0"/>
+      <w:bookmarkStart w:id="60" w:name="_Toc447739672"/>
+      <w:bookmarkEnd w:id="59"/>
+      <w:r>
+        <w:t>5.4.8 Notification Settings</w:t>
+      </w:r>
       <w:bookmarkEnd w:id="60"/>
-      <w:r>
-        <w:t>5.4.8 Notification Settings</w:t>
-      </w:r>
-      <w:bookmarkEnd w:id="61"/>
     </w:p>
     <w:p>
       <w:r>
@@ -12891,6 +12931,7 @@
       <w:r>
         <w:rPr>
           <w:noProof/>
+          <w:lang w:eastAsia="ja-JP"/>
         </w:rPr>
         <w:drawing>
           <wp:inline distT="114300" distB="114300" distL="114300" distR="114300" wp14:anchorId="2A7B89BA" wp14:editId="605F7EA2">
@@ -12933,11 +12974,11 @@
       <w:pPr>
         <w:pStyle w:val="Figures"/>
       </w:pPr>
-      <w:bookmarkStart w:id="62" w:name="_Toc447739750"/>
+      <w:bookmarkStart w:id="61" w:name="_Toc447739750"/>
       <w:r>
         <w:t>Figure 5-7: Notification Settings</w:t>
       </w:r>
-      <w:bookmarkEnd w:id="62"/>
+      <w:bookmarkEnd w:id="61"/>
     </w:p>
     <w:p>
       <w:r>
@@ -12950,13 +12991,13 @@
         <w:pStyle w:val="Heading3"/>
         <w:contextualSpacing w:val="0"/>
       </w:pPr>
-      <w:bookmarkStart w:id="63" w:name="h.wo854z6o5q1q" w:colFirst="0" w:colLast="0"/>
-      <w:bookmarkStart w:id="64" w:name="_Toc447739673"/>
+      <w:bookmarkStart w:id="62" w:name="h.wo854z6o5q1q" w:colFirst="0" w:colLast="0"/>
+      <w:bookmarkStart w:id="63" w:name="_Toc447739673"/>
+      <w:bookmarkEnd w:id="62"/>
+      <w:r>
+        <w:t>5.4.9 Purchase List</w:t>
+      </w:r>
       <w:bookmarkEnd w:id="63"/>
-      <w:r>
-        <w:t>5.4.9 Purchase List</w:t>
-      </w:r>
-      <w:bookmarkEnd w:id="64"/>
     </w:p>
     <w:p>
       <w:r>
@@ -13077,6 +13118,7 @@
       <w:r>
         <w:rPr>
           <w:noProof/>
+          <w:lang w:eastAsia="ja-JP"/>
         </w:rPr>
         <w:lastRenderedPageBreak/>
         <w:drawing>
@@ -13120,11 +13162,11 @@
       <w:pPr>
         <w:pStyle w:val="Figures"/>
       </w:pPr>
-      <w:bookmarkStart w:id="65" w:name="_Toc447739751"/>
+      <w:bookmarkStart w:id="64" w:name="_Toc447739751"/>
       <w:r>
         <w:t>Figure 5-8: Purchase List Box</w:t>
       </w:r>
-      <w:bookmarkEnd w:id="65"/>
+      <w:bookmarkEnd w:id="64"/>
     </w:p>
     <w:p>
       <w:pPr>
@@ -13135,6 +13177,7 @@
       <w:r>
         <w:rPr>
           <w:noProof/>
+          <w:lang w:eastAsia="ja-JP"/>
         </w:rPr>
         <w:drawing>
           <wp:inline distT="114300" distB="114300" distL="114300" distR="114300" wp14:anchorId="793CAC42" wp14:editId="27A94787">
@@ -13177,11 +13220,11 @@
       <w:pPr>
         <w:pStyle w:val="Figures"/>
       </w:pPr>
-      <w:bookmarkStart w:id="66" w:name="_Toc447739752"/>
+      <w:bookmarkStart w:id="65" w:name="_Toc447739752"/>
       <w:r>
         <w:t>Figure 5-9: Add Manual Purchase Item Box</w:t>
       </w:r>
-      <w:bookmarkEnd w:id="66"/>
+      <w:bookmarkEnd w:id="65"/>
     </w:p>
     <w:p/>
     <w:p>
@@ -13195,13 +13238,13 @@
         <w:pStyle w:val="Heading3"/>
         <w:contextualSpacing w:val="0"/>
       </w:pPr>
-      <w:bookmarkStart w:id="67" w:name="h.odl4s5sv97o0" w:colFirst="0" w:colLast="0"/>
-      <w:bookmarkStart w:id="68" w:name="_Toc447739674"/>
+      <w:bookmarkStart w:id="66" w:name="h.odl4s5sv97o0" w:colFirst="0" w:colLast="0"/>
+      <w:bookmarkStart w:id="67" w:name="_Toc447739674"/>
+      <w:bookmarkEnd w:id="66"/>
+      <w:r>
+        <w:t>5.4.10 Log Browser</w:t>
+      </w:r>
       <w:bookmarkEnd w:id="67"/>
-      <w:r>
-        <w:t>5.4.10 Log Browser</w:t>
-      </w:r>
-      <w:bookmarkEnd w:id="68"/>
     </w:p>
     <w:p>
       <w:r>
@@ -13227,6 +13270,7 @@
       <w:r>
         <w:rPr>
           <w:noProof/>
+          <w:lang w:eastAsia="ja-JP"/>
         </w:rPr>
         <w:drawing>
           <wp:inline distT="114300" distB="114300" distL="114300" distR="114300" wp14:anchorId="2429E115" wp14:editId="75ACB0B4">
@@ -13269,11 +13313,11 @@
       <w:pPr>
         <w:pStyle w:val="Figures"/>
       </w:pPr>
-      <w:bookmarkStart w:id="69" w:name="_Toc447739753"/>
+      <w:bookmarkStart w:id="68" w:name="_Toc447739753"/>
       <w:r>
         <w:t>Figure 5-10: Log Browser</w:t>
       </w:r>
-      <w:bookmarkEnd w:id="69"/>
+      <w:bookmarkEnd w:id="68"/>
     </w:p>
     <w:p/>
     <w:p/>
@@ -13282,8 +13326,8 @@
         <w:pStyle w:val="Heading3"/>
         <w:contextualSpacing w:val="0"/>
       </w:pPr>
-      <w:bookmarkStart w:id="70" w:name="h.4uzfndvgmsfe" w:colFirst="0" w:colLast="0"/>
-      <w:bookmarkEnd w:id="70"/>
+      <w:bookmarkStart w:id="69" w:name="h.4uzfndvgmsfe" w:colFirst="0" w:colLast="0"/>
+      <w:bookmarkEnd w:id="69"/>
     </w:p>
     <w:p>
       <w:r>
@@ -13295,21 +13339,21 @@
         <w:pStyle w:val="Heading3"/>
         <w:contextualSpacing w:val="0"/>
       </w:pPr>
-      <w:bookmarkStart w:id="71" w:name="h.nw7h93pffkb5" w:colFirst="0" w:colLast="0"/>
-      <w:bookmarkEnd w:id="71"/>
+      <w:bookmarkStart w:id="70" w:name="h.nw7h93pffkb5" w:colFirst="0" w:colLast="0"/>
+      <w:bookmarkEnd w:id="70"/>
     </w:p>
     <w:p>
       <w:pPr>
         <w:pStyle w:val="Heading3"/>
         <w:contextualSpacing w:val="0"/>
       </w:pPr>
-      <w:bookmarkStart w:id="72" w:name="h.uszw5x1p9cc2" w:colFirst="0" w:colLast="0"/>
-      <w:bookmarkStart w:id="73" w:name="_Toc447739675"/>
+      <w:bookmarkStart w:id="71" w:name="h.uszw5x1p9cc2" w:colFirst="0" w:colLast="0"/>
+      <w:bookmarkStart w:id="72" w:name="_Toc447739675"/>
+      <w:bookmarkEnd w:id="71"/>
+      <w:r>
+        <w:t>5.4.11 Settings</w:t>
+      </w:r>
       <w:bookmarkEnd w:id="72"/>
-      <w:r>
-        <w:t>5.4.11 Settings</w:t>
-      </w:r>
-      <w:bookmarkEnd w:id="73"/>
     </w:p>
     <w:p>
       <w:r>
@@ -13902,6 +13946,7 @@
       <w:r>
         <w:rPr>
           <w:noProof/>
+          <w:lang w:eastAsia="ja-JP"/>
         </w:rPr>
         <w:lastRenderedPageBreak/>
         <w:drawing>
@@ -13945,11 +13990,11 @@
       <w:pPr>
         <w:pStyle w:val="Figures"/>
       </w:pPr>
-      <w:bookmarkStart w:id="74" w:name="_Toc447739754"/>
+      <w:bookmarkStart w:id="73" w:name="_Toc447739754"/>
       <w:r>
         <w:t>Figure 5-12: Settings Box</w:t>
       </w:r>
-      <w:bookmarkEnd w:id="74"/>
+      <w:bookmarkEnd w:id="73"/>
     </w:p>
     <w:p/>
     <w:p/>
@@ -13963,34 +14008,34 @@
         <w:pStyle w:val="Heading1"/>
         <w:contextualSpacing w:val="0"/>
       </w:pPr>
-      <w:bookmarkStart w:id="75" w:name="h.mk8orz7xqa6q" w:colFirst="0" w:colLast="0"/>
-      <w:bookmarkEnd w:id="75"/>
+      <w:bookmarkStart w:id="74" w:name="h.mk8orz7xqa6q" w:colFirst="0" w:colLast="0"/>
+      <w:bookmarkEnd w:id="74"/>
     </w:p>
     <w:p>
       <w:pPr>
         <w:pStyle w:val="Heading1"/>
         <w:contextualSpacing w:val="0"/>
       </w:pPr>
-      <w:bookmarkStart w:id="76" w:name="h.yf6srjktj1x2" w:colFirst="0" w:colLast="0"/>
-      <w:bookmarkStart w:id="77" w:name="_Toc447739676"/>
+      <w:bookmarkStart w:id="75" w:name="h.yf6srjktj1x2" w:colFirst="0" w:colLast="0"/>
+      <w:bookmarkStart w:id="76" w:name="_Toc447739676"/>
+      <w:bookmarkEnd w:id="75"/>
+      <w:r>
+        <w:t>6 Requirement Specifications</w:t>
+      </w:r>
       <w:bookmarkEnd w:id="76"/>
-      <w:r>
-        <w:t>6 Requirement Specifications</w:t>
-      </w:r>
-      <w:bookmarkEnd w:id="77"/>
     </w:p>
     <w:p>
       <w:pPr>
         <w:pStyle w:val="Heading2"/>
         <w:contextualSpacing w:val="0"/>
       </w:pPr>
-      <w:bookmarkStart w:id="78" w:name="h.vscwr7dtm6yv" w:colFirst="0" w:colLast="0"/>
-      <w:bookmarkStart w:id="79" w:name="_Toc447739677"/>
+      <w:bookmarkStart w:id="77" w:name="h.vscwr7dtm6yv" w:colFirst="0" w:colLast="0"/>
+      <w:bookmarkStart w:id="78" w:name="_Toc447739677"/>
+      <w:bookmarkEnd w:id="77"/>
+      <w:r>
+        <w:t>6.1 Changes from original specifications</w:t>
+      </w:r>
       <w:bookmarkEnd w:id="78"/>
-      <w:r>
-        <w:t>6.1 Changes from original specifications</w:t>
-      </w:r>
-      <w:bookmarkEnd w:id="79"/>
     </w:p>
     <w:p>
       <w:pPr>
@@ -14288,8 +14333,8 @@
         <w:pStyle w:val="Heading2"/>
         <w:contextualSpacing w:val="0"/>
       </w:pPr>
-      <w:bookmarkStart w:id="80" w:name="h.85yr3vycrrqx" w:colFirst="0" w:colLast="0"/>
-      <w:bookmarkEnd w:id="80"/>
+      <w:bookmarkStart w:id="79" w:name="h.85yr3vycrrqx" w:colFirst="0" w:colLast="0"/>
+      <w:bookmarkEnd w:id="79"/>
     </w:p>
     <w:p>
       <w:r>
@@ -14301,34 +14346,34 @@
         <w:pStyle w:val="Heading2"/>
         <w:contextualSpacing w:val="0"/>
       </w:pPr>
-      <w:bookmarkStart w:id="81" w:name="h.csrwlvl2nfud" w:colFirst="0" w:colLast="0"/>
-      <w:bookmarkEnd w:id="81"/>
+      <w:bookmarkStart w:id="80" w:name="h.csrwlvl2nfud" w:colFirst="0" w:colLast="0"/>
+      <w:bookmarkEnd w:id="80"/>
     </w:p>
     <w:p>
       <w:pPr>
         <w:pStyle w:val="Heading2"/>
         <w:contextualSpacing w:val="0"/>
       </w:pPr>
-      <w:bookmarkStart w:id="82" w:name="h.zdiktcpmfxtd" w:colFirst="0" w:colLast="0"/>
-      <w:bookmarkStart w:id="83" w:name="_Toc447739678"/>
+      <w:bookmarkStart w:id="81" w:name="h.zdiktcpmfxtd" w:colFirst="0" w:colLast="0"/>
+      <w:bookmarkStart w:id="82" w:name="_Toc447739678"/>
+      <w:bookmarkEnd w:id="81"/>
+      <w:r>
+        <w:t>6.2 Software Functionality</w:t>
+      </w:r>
       <w:bookmarkEnd w:id="82"/>
-      <w:r>
-        <w:t>6.2 Software Functionality</w:t>
-      </w:r>
-      <w:bookmarkEnd w:id="83"/>
     </w:p>
     <w:p>
       <w:pPr>
         <w:pStyle w:val="Heading3"/>
         <w:contextualSpacing w:val="0"/>
       </w:pPr>
-      <w:bookmarkStart w:id="84" w:name="h.6g8hb6ovn8a3" w:colFirst="0" w:colLast="0"/>
-      <w:bookmarkStart w:id="85" w:name="_Toc447739679"/>
+      <w:bookmarkStart w:id="83" w:name="h.6g8hb6ovn8a3" w:colFirst="0" w:colLast="0"/>
+      <w:bookmarkStart w:id="84" w:name="_Toc447739679"/>
+      <w:bookmarkEnd w:id="83"/>
+      <w:r>
+        <w:t>6.2.1 User Actions</w:t>
+      </w:r>
       <w:bookmarkEnd w:id="84"/>
-      <w:r>
-        <w:t>6.2.1 User Actions</w:t>
-      </w:r>
-      <w:bookmarkEnd w:id="85"/>
     </w:p>
     <w:p>
       <w:pPr>
@@ -14517,13 +14562,13 @@
         <w:pStyle w:val="Heading3"/>
         <w:contextualSpacing w:val="0"/>
       </w:pPr>
-      <w:bookmarkStart w:id="86" w:name="h.ngz6knphmwo8" w:colFirst="0" w:colLast="0"/>
-      <w:bookmarkStart w:id="87" w:name="_Toc447739680"/>
+      <w:bookmarkStart w:id="85" w:name="h.ngz6knphmwo8" w:colFirst="0" w:colLast="0"/>
+      <w:bookmarkStart w:id="86" w:name="_Toc447739680"/>
+      <w:bookmarkEnd w:id="85"/>
+      <w:r>
+        <w:t>6.2.2 Backup Requirements</w:t>
+      </w:r>
       <w:bookmarkEnd w:id="86"/>
-      <w:r>
-        <w:t>6.2.2 Backup Requirements</w:t>
-      </w:r>
-      <w:bookmarkEnd w:id="87"/>
       <w:r>
         <w:t xml:space="preserve"> </w:t>
       </w:r>
@@ -14559,13 +14604,13 @@
         <w:pStyle w:val="Heading3"/>
         <w:contextualSpacing w:val="0"/>
       </w:pPr>
-      <w:bookmarkStart w:id="88" w:name="h.eo752gabq46" w:colFirst="0" w:colLast="0"/>
-      <w:bookmarkStart w:id="89" w:name="_Toc447739681"/>
+      <w:bookmarkStart w:id="87" w:name="h.eo752gabq46" w:colFirst="0" w:colLast="0"/>
+      <w:bookmarkStart w:id="88" w:name="_Toc447739681"/>
+      <w:bookmarkEnd w:id="87"/>
+      <w:r>
+        <w:t>6.2.3 Logging Requirements</w:t>
+      </w:r>
       <w:bookmarkEnd w:id="88"/>
-      <w:r>
-        <w:t>6.2.3 Logging Requirements</w:t>
-      </w:r>
-      <w:bookmarkEnd w:id="89"/>
       <w:r>
         <w:t xml:space="preserve"> </w:t>
       </w:r>
@@ -14640,13 +14685,13 @@
         <w:pStyle w:val="Heading3"/>
         <w:contextualSpacing w:val="0"/>
       </w:pPr>
-      <w:bookmarkStart w:id="90" w:name="h.7ux62h2vtjm" w:colFirst="0" w:colLast="0"/>
-      <w:bookmarkStart w:id="91" w:name="_Toc447739682"/>
+      <w:bookmarkStart w:id="89" w:name="h.7ux62h2vtjm" w:colFirst="0" w:colLast="0"/>
+      <w:bookmarkStart w:id="90" w:name="_Toc447739682"/>
+      <w:bookmarkEnd w:id="89"/>
+      <w:r>
+        <w:t>6.2.4 Email Notifications</w:t>
+      </w:r>
       <w:bookmarkEnd w:id="90"/>
-      <w:r>
-        <w:t>6.2.4 Email Notifications</w:t>
-      </w:r>
-      <w:bookmarkEnd w:id="91"/>
     </w:p>
     <w:p>
       <w:pPr>
@@ -14692,8 +14737,8 @@
         <w:pStyle w:val="Heading3"/>
         <w:contextualSpacing w:val="0"/>
       </w:pPr>
-      <w:bookmarkStart w:id="92" w:name="h.r5loup456c7j" w:colFirst="0" w:colLast="0"/>
-      <w:bookmarkEnd w:id="92"/>
+      <w:bookmarkStart w:id="91" w:name="h.r5loup456c7j" w:colFirst="0" w:colLast="0"/>
+      <w:bookmarkEnd w:id="91"/>
     </w:p>
     <w:p>
       <w:r>
@@ -14705,21 +14750,21 @@
         <w:pStyle w:val="Heading3"/>
         <w:contextualSpacing w:val="0"/>
       </w:pPr>
-      <w:bookmarkStart w:id="93" w:name="h.w4gh82nkzfmp" w:colFirst="0" w:colLast="0"/>
-      <w:bookmarkEnd w:id="93"/>
+      <w:bookmarkStart w:id="92" w:name="h.w4gh82nkzfmp" w:colFirst="0" w:colLast="0"/>
+      <w:bookmarkEnd w:id="92"/>
     </w:p>
     <w:p>
       <w:pPr>
         <w:pStyle w:val="Heading3"/>
         <w:contextualSpacing w:val="0"/>
       </w:pPr>
-      <w:bookmarkStart w:id="94" w:name="h.flc3p0v01ojt" w:colFirst="0" w:colLast="0"/>
-      <w:bookmarkStart w:id="95" w:name="_Toc447739683"/>
+      <w:bookmarkStart w:id="93" w:name="h.flc3p0v01ojt" w:colFirst="0" w:colLast="0"/>
+      <w:bookmarkStart w:id="94" w:name="_Toc447739683"/>
+      <w:bookmarkEnd w:id="93"/>
+      <w:r>
+        <w:t>6.2.5 Class Usage</w:t>
+      </w:r>
       <w:bookmarkEnd w:id="94"/>
-      <w:r>
-        <w:t>6.2.5 Class Usage</w:t>
-      </w:r>
-      <w:bookmarkEnd w:id="95"/>
     </w:p>
     <w:p>
       <w:pPr>
@@ -14778,13 +14823,13 @@
         <w:pStyle w:val="Heading3"/>
         <w:contextualSpacing w:val="0"/>
       </w:pPr>
-      <w:bookmarkStart w:id="96" w:name="h.rfvcuzmermp3" w:colFirst="0" w:colLast="0"/>
-      <w:bookmarkStart w:id="97" w:name="_Toc447739684"/>
+      <w:bookmarkStart w:id="95" w:name="h.rfvcuzmermp3" w:colFirst="0" w:colLast="0"/>
+      <w:bookmarkStart w:id="96" w:name="_Toc447739684"/>
+      <w:bookmarkEnd w:id="95"/>
+      <w:r>
+        <w:t>6.2.6 Item Browser Requirements</w:t>
+      </w:r>
       <w:bookmarkEnd w:id="96"/>
-      <w:r>
-        <w:t>6.2.6 Item Browser Requirements</w:t>
-      </w:r>
-      <w:bookmarkEnd w:id="97"/>
     </w:p>
     <w:p>
       <w:pPr>
@@ -14817,13 +14862,13 @@
         <w:pStyle w:val="Heading2"/>
         <w:contextualSpacing w:val="0"/>
       </w:pPr>
-      <w:bookmarkStart w:id="98" w:name="h.4siwo1e4r36q" w:colFirst="0" w:colLast="0"/>
-      <w:bookmarkStart w:id="99" w:name="_Toc447739685"/>
+      <w:bookmarkStart w:id="97" w:name="h.4siwo1e4r36q" w:colFirst="0" w:colLast="0"/>
+      <w:bookmarkStart w:id="98" w:name="_Toc447739685"/>
+      <w:bookmarkEnd w:id="97"/>
+      <w:r>
+        <w:t>6.3 Database Fields</w:t>
+      </w:r>
       <w:bookmarkEnd w:id="98"/>
-      <w:r>
-        <w:t>6.3 Database Fields</w:t>
-      </w:r>
-      <w:bookmarkEnd w:id="99"/>
     </w:p>
     <w:p>
       <w:pPr>
@@ -15051,13 +15096,13 @@
         <w:pStyle w:val="Heading2"/>
         <w:contextualSpacing w:val="0"/>
       </w:pPr>
-      <w:bookmarkStart w:id="100" w:name="h.jyakfs73nkpw" w:colFirst="0" w:colLast="0"/>
-      <w:bookmarkStart w:id="101" w:name="_Toc447739686"/>
+      <w:bookmarkStart w:id="99" w:name="h.jyakfs73nkpw" w:colFirst="0" w:colLast="0"/>
+      <w:bookmarkStart w:id="100" w:name="_Toc447739686"/>
+      <w:bookmarkEnd w:id="99"/>
+      <w:r>
+        <w:t>6.4 IMS Item ID Format</w:t>
+      </w:r>
       <w:bookmarkEnd w:id="100"/>
-      <w:r>
-        <w:t>6.4 IMS Item ID Format</w:t>
-      </w:r>
-      <w:bookmarkEnd w:id="101"/>
     </w:p>
     <w:p>
       <w:pPr>
@@ -15116,14 +15161,14 @@
         <w:pStyle w:val="Heading2"/>
         <w:contextualSpacing w:val="0"/>
       </w:pPr>
-      <w:bookmarkStart w:id="102" w:name="h.4dcbchhys1yx" w:colFirst="0" w:colLast="0"/>
-      <w:bookmarkStart w:id="103" w:name="_Toc447739687"/>
-      <w:bookmarkEnd w:id="102"/>
+      <w:bookmarkStart w:id="101" w:name="h.4dcbchhys1yx" w:colFirst="0" w:colLast="0"/>
+      <w:bookmarkStart w:id="102" w:name="_Toc447739687"/>
+      <w:bookmarkEnd w:id="101"/>
       <w:r>
         <w:lastRenderedPageBreak/>
         <w:t>6.5 Special Software requirements</w:t>
       </w:r>
-      <w:bookmarkEnd w:id="103"/>
+      <w:bookmarkEnd w:id="102"/>
     </w:p>
     <w:p>
       <w:pPr>
@@ -15156,13 +15201,13 @@
         <w:pStyle w:val="Heading2"/>
         <w:contextualSpacing w:val="0"/>
       </w:pPr>
-      <w:bookmarkStart w:id="104" w:name="h.j5gi52tm2nuq" w:colFirst="0" w:colLast="0"/>
-      <w:bookmarkStart w:id="105" w:name="_Toc447739688"/>
+      <w:bookmarkStart w:id="103" w:name="h.j5gi52tm2nuq" w:colFirst="0" w:colLast="0"/>
+      <w:bookmarkStart w:id="104" w:name="_Toc447739688"/>
+      <w:bookmarkEnd w:id="103"/>
+      <w:r>
+        <w:t>6.6 Minimum Computer Hardware Requirements</w:t>
+      </w:r>
       <w:bookmarkEnd w:id="104"/>
-      <w:r>
-        <w:t>6.6 Minimum Computer Hardware Requirements</w:t>
-      </w:r>
-      <w:bookmarkEnd w:id="105"/>
     </w:p>
     <w:p>
       <w:pPr>
@@ -15195,13 +15240,13 @@
         <w:pStyle w:val="Heading2"/>
         <w:contextualSpacing w:val="0"/>
       </w:pPr>
-      <w:bookmarkStart w:id="106" w:name="h.cwccd7dlm4ge" w:colFirst="0" w:colLast="0"/>
-      <w:bookmarkStart w:id="107" w:name="_Toc447739689"/>
+      <w:bookmarkStart w:id="105" w:name="h.cwccd7dlm4ge" w:colFirst="0" w:colLast="0"/>
+      <w:bookmarkStart w:id="106" w:name="_Toc447739689"/>
+      <w:bookmarkEnd w:id="105"/>
+      <w:r>
+        <w:t>6.7 User Interface Requirements</w:t>
+      </w:r>
       <w:bookmarkEnd w:id="106"/>
-      <w:r>
-        <w:t>6.7 User Interface Requirements</w:t>
-      </w:r>
-      <w:bookmarkEnd w:id="107"/>
     </w:p>
     <w:p>
       <w:pPr>
@@ -15247,13 +15292,13 @@
         <w:pStyle w:val="Heading2"/>
         <w:contextualSpacing w:val="0"/>
       </w:pPr>
-      <w:bookmarkStart w:id="108" w:name="h.w5ozxh45q993" w:colFirst="0" w:colLast="0"/>
-      <w:bookmarkStart w:id="109" w:name="_Toc447739690"/>
+      <w:bookmarkStart w:id="107" w:name="h.w5ozxh45q993" w:colFirst="0" w:colLast="0"/>
+      <w:bookmarkStart w:id="108" w:name="_Toc447739690"/>
+      <w:bookmarkEnd w:id="107"/>
+      <w:r>
+        <w:t>6.8 Security</w:t>
+      </w:r>
       <w:bookmarkEnd w:id="108"/>
-      <w:r>
-        <w:t>6.8 Security</w:t>
-      </w:r>
-      <w:bookmarkEnd w:id="109"/>
     </w:p>
     <w:p>
       <w:pPr>
@@ -15286,13 +15331,13 @@
         <w:pStyle w:val="Heading2"/>
         <w:contextualSpacing w:val="0"/>
       </w:pPr>
-      <w:bookmarkStart w:id="110" w:name="h.etj19tqq197p" w:colFirst="0" w:colLast="0"/>
-      <w:bookmarkStart w:id="111" w:name="_Toc447739691"/>
+      <w:bookmarkStart w:id="109" w:name="h.etj19tqq197p" w:colFirst="0" w:colLast="0"/>
+      <w:bookmarkStart w:id="110" w:name="_Toc447739691"/>
+      <w:bookmarkEnd w:id="109"/>
+      <w:r>
+        <w:t>6.9 Maintainability</w:t>
+      </w:r>
       <w:bookmarkEnd w:id="110"/>
-      <w:r>
-        <w:t>6.9 Maintainability</w:t>
-      </w:r>
-      <w:bookmarkEnd w:id="111"/>
     </w:p>
     <w:p>
       <w:pPr>
@@ -15325,13 +15370,13 @@
         <w:pStyle w:val="Heading2"/>
         <w:contextualSpacing w:val="0"/>
       </w:pPr>
-      <w:bookmarkStart w:id="112" w:name="h.zfyuj8x7yxpm" w:colFirst="0" w:colLast="0"/>
-      <w:bookmarkStart w:id="113" w:name="_Toc447739692"/>
+      <w:bookmarkStart w:id="111" w:name="h.zfyuj8x7yxpm" w:colFirst="0" w:colLast="0"/>
+      <w:bookmarkStart w:id="112" w:name="_Toc447739692"/>
+      <w:bookmarkEnd w:id="111"/>
+      <w:r>
+        <w:t>6.10 Budget</w:t>
+      </w:r>
       <w:bookmarkEnd w:id="112"/>
-      <w:r>
-        <w:t>6.10 Budget</w:t>
-      </w:r>
-      <w:bookmarkEnd w:id="113"/>
     </w:p>
     <w:p>
       <w:pPr>
@@ -15358,31 +15403,32 @@
         <w:pStyle w:val="Heading1"/>
         <w:contextualSpacing w:val="0"/>
       </w:pPr>
-      <w:bookmarkStart w:id="114" w:name="h.j3d2i9xcv1p1" w:colFirst="0" w:colLast="0"/>
-      <w:bookmarkStart w:id="115" w:name="_Toc447739693"/>
+      <w:bookmarkStart w:id="113" w:name="h.j3d2i9xcv1p1" w:colFirst="0" w:colLast="0"/>
+      <w:bookmarkStart w:id="114" w:name="_Toc447739693"/>
+      <w:bookmarkEnd w:id="113"/>
+      <w:r>
+        <w:t>7 Design Alternatives</w:t>
+      </w:r>
       <w:bookmarkEnd w:id="114"/>
-      <w:r>
-        <w:t>7 Design Alternatives</w:t>
-      </w:r>
+    </w:p>
+    <w:p>
+      <w:pPr>
+        <w:pStyle w:val="Heading2"/>
+      </w:pPr>
+      <w:bookmarkStart w:id="115" w:name="h.ls0pvhf9t07z" w:colFirst="0" w:colLast="0"/>
+      <w:bookmarkStart w:id="116" w:name="_Toc447739694"/>
       <w:bookmarkEnd w:id="115"/>
-    </w:p>
-    <w:p>
-      <w:pPr>
-        <w:pStyle w:val="Heading2"/>
-      </w:pPr>
-      <w:bookmarkStart w:id="116" w:name="h.ls0pvhf9t07z" w:colFirst="0" w:colLast="0"/>
-      <w:bookmarkStart w:id="117" w:name="_Toc447739694"/>
+      <w:r>
+        <w:t>7.1 First Alternative</w:t>
+      </w:r>
       <w:bookmarkEnd w:id="116"/>
-      <w:r>
-        <w:t>7.1 First Alternative</w:t>
-      </w:r>
-      <w:bookmarkEnd w:id="117"/>
     </w:p>
     <w:p/>
     <w:p>
       <w:r>
         <w:rPr>
           <w:noProof/>
+          <w:lang w:eastAsia="ja-JP"/>
         </w:rPr>
         <w:drawing>
           <wp:inline distT="19050" distB="19050" distL="19050" distR="19050" wp14:anchorId="06E85A0F" wp14:editId="1AD3A980">
@@ -15425,11 +15471,11 @@
       <w:pPr>
         <w:pStyle w:val="Figures"/>
       </w:pPr>
-      <w:bookmarkStart w:id="118" w:name="_Toc447739755"/>
+      <w:bookmarkStart w:id="117" w:name="_Toc447739755"/>
       <w:r>
         <w:t>Figure 7-1: First Design Alternative</w:t>
       </w:r>
-      <w:bookmarkEnd w:id="118"/>
+      <w:bookmarkEnd w:id="117"/>
     </w:p>
     <w:p>
       <w:pPr>
@@ -15452,19 +15498,20 @@
         <w:pStyle w:val="Heading2"/>
         <w:contextualSpacing w:val="0"/>
       </w:pPr>
-      <w:bookmarkStart w:id="119" w:name="h.ijpkv3wzgvxx" w:colFirst="0" w:colLast="0"/>
-      <w:bookmarkStart w:id="120" w:name="_Toc447739695"/>
-      <w:bookmarkEnd w:id="119"/>
+      <w:bookmarkStart w:id="118" w:name="h.ijpkv3wzgvxx" w:colFirst="0" w:colLast="0"/>
+      <w:bookmarkStart w:id="119" w:name="_Toc447739695"/>
+      <w:bookmarkEnd w:id="118"/>
       <w:r>
         <w:lastRenderedPageBreak/>
         <w:t>7.2 Second Alternative</w:t>
       </w:r>
-      <w:bookmarkEnd w:id="120"/>
+      <w:bookmarkEnd w:id="119"/>
     </w:p>
     <w:p>
       <w:r>
         <w:rPr>
           <w:noProof/>
+          <w:lang w:eastAsia="ja-JP"/>
         </w:rPr>
         <w:drawing>
           <wp:inline distT="19050" distB="19050" distL="19050" distR="19050" wp14:anchorId="451A41E1" wp14:editId="1B5E3F4A">
@@ -15507,11 +15554,11 @@
       <w:pPr>
         <w:pStyle w:val="Figures"/>
       </w:pPr>
-      <w:bookmarkStart w:id="121" w:name="_Toc447739756"/>
+      <w:bookmarkStart w:id="120" w:name="_Toc447739756"/>
       <w:r>
         <w:t>Figure 7-2: Second Design Alternative</w:t>
       </w:r>
-      <w:bookmarkEnd w:id="121"/>
+      <w:bookmarkEnd w:id="120"/>
     </w:p>
     <w:p/>
     <w:p>
@@ -15530,19 +15577,20 @@
         <w:pStyle w:val="Heading2"/>
         <w:contextualSpacing w:val="0"/>
       </w:pPr>
-      <w:bookmarkStart w:id="122" w:name="h.uaxs586v7gem" w:colFirst="0" w:colLast="0"/>
-      <w:bookmarkStart w:id="123" w:name="_Toc447739696"/>
+      <w:bookmarkStart w:id="121" w:name="h.uaxs586v7gem" w:colFirst="0" w:colLast="0"/>
+      <w:bookmarkStart w:id="122" w:name="_Toc447739696"/>
+      <w:bookmarkEnd w:id="121"/>
+      <w:r>
+        <w:t>7.3 Third Alternative</w:t>
+      </w:r>
       <w:bookmarkEnd w:id="122"/>
-      <w:r>
-        <w:t>7.3 Third Alternative</w:t>
-      </w:r>
-      <w:bookmarkEnd w:id="123"/>
     </w:p>
     <w:p/>
     <w:p>
       <w:r>
         <w:rPr>
           <w:noProof/>
+          <w:lang w:eastAsia="ja-JP"/>
         </w:rPr>
         <w:drawing>
           <wp:inline distT="19050" distB="19050" distL="19050" distR="19050" wp14:anchorId="09AEB89A" wp14:editId="0EECA0B3">
@@ -15585,11 +15633,11 @@
       <w:pPr>
         <w:pStyle w:val="Figures"/>
       </w:pPr>
-      <w:bookmarkStart w:id="124" w:name="_Toc447739757"/>
+      <w:bookmarkStart w:id="123" w:name="_Toc447739757"/>
       <w:r>
         <w:t>Figure 7-3: Third Design Alternative</w:t>
       </w:r>
-      <w:bookmarkEnd w:id="124"/>
+      <w:bookmarkEnd w:id="123"/>
     </w:p>
     <w:p>
       <w:pPr>
@@ -15612,26 +15660,26 @@
         <w:pStyle w:val="Heading1"/>
         <w:contextualSpacing w:val="0"/>
       </w:pPr>
-      <w:bookmarkStart w:id="125" w:name="h.j2628mplwgpp" w:colFirst="0" w:colLast="0"/>
-      <w:bookmarkStart w:id="126" w:name="_Toc447739697"/>
+      <w:bookmarkStart w:id="124" w:name="h.j2628mplwgpp" w:colFirst="0" w:colLast="0"/>
+      <w:bookmarkStart w:id="125" w:name="_Toc447739697"/>
+      <w:bookmarkEnd w:id="124"/>
+      <w:r>
+        <w:t>8 Chosen System Design and Build Process</w:t>
+      </w:r>
       <w:bookmarkEnd w:id="125"/>
-      <w:r>
-        <w:t>8 Chosen System Design and Build Process</w:t>
-      </w:r>
-      <w:bookmarkEnd w:id="126"/>
     </w:p>
     <w:p>
       <w:pPr>
         <w:pStyle w:val="Heading2"/>
         <w:contextualSpacing w:val="0"/>
       </w:pPr>
-      <w:bookmarkStart w:id="127" w:name="h.imk136a81ggz" w:colFirst="0" w:colLast="0"/>
-      <w:bookmarkStart w:id="128" w:name="_Toc447739698"/>
+      <w:bookmarkStart w:id="126" w:name="h.imk136a81ggz" w:colFirst="0" w:colLast="0"/>
+      <w:bookmarkStart w:id="127" w:name="_Toc447739698"/>
+      <w:bookmarkEnd w:id="126"/>
+      <w:r>
+        <w:t>8.1 Design Philosophy</w:t>
+      </w:r>
       <w:bookmarkEnd w:id="127"/>
-      <w:r>
-        <w:t>8.1 Design Philosophy</w:t>
-      </w:r>
-      <w:bookmarkEnd w:id="128"/>
     </w:p>
     <w:p>
       <w:r>
@@ -15644,13 +15692,13 @@
         <w:pStyle w:val="Heading2"/>
         <w:contextualSpacing w:val="0"/>
       </w:pPr>
-      <w:bookmarkStart w:id="129" w:name="h.4at8mwacoq8n" w:colFirst="0" w:colLast="0"/>
-      <w:bookmarkStart w:id="130" w:name="_Toc447739699"/>
+      <w:bookmarkStart w:id="128" w:name="h.4at8mwacoq8n" w:colFirst="0" w:colLast="0"/>
+      <w:bookmarkStart w:id="129" w:name="_Toc447739699"/>
+      <w:bookmarkEnd w:id="128"/>
+      <w:r>
+        <w:t>8.2 Changes</w:t>
+      </w:r>
       <w:bookmarkEnd w:id="129"/>
-      <w:r>
-        <w:t>8.2 Changes</w:t>
-      </w:r>
-      <w:bookmarkEnd w:id="130"/>
       <w:r>
         <w:t xml:space="preserve"> </w:t>
       </w:r>
@@ -15770,13 +15818,13 @@
         <w:pStyle w:val="Heading2"/>
         <w:contextualSpacing w:val="0"/>
       </w:pPr>
-      <w:bookmarkStart w:id="131" w:name="h.mjcfx6jsgqw9" w:colFirst="0" w:colLast="0"/>
-      <w:bookmarkStart w:id="132" w:name="_Toc447739700"/>
+      <w:bookmarkStart w:id="130" w:name="h.mjcfx6jsgqw9" w:colFirst="0" w:colLast="0"/>
+      <w:bookmarkStart w:id="131" w:name="_Toc447739700"/>
+      <w:bookmarkEnd w:id="130"/>
+      <w:r>
+        <w:t>8.3 Code Base</w:t>
+      </w:r>
       <w:bookmarkEnd w:id="131"/>
-      <w:r>
-        <w:t>8.3 Code Base</w:t>
-      </w:r>
-      <w:bookmarkEnd w:id="132"/>
     </w:p>
     <w:p>
       <w:r>
@@ -15799,8 +15847,8 @@
         <w:pStyle w:val="Heading2"/>
         <w:contextualSpacing w:val="0"/>
       </w:pPr>
-      <w:bookmarkStart w:id="133" w:name="h.kiu96l71xnwo" w:colFirst="0" w:colLast="0"/>
-      <w:bookmarkEnd w:id="133"/>
+      <w:bookmarkStart w:id="132" w:name="h.kiu96l71xnwo" w:colFirst="0" w:colLast="0"/>
+      <w:bookmarkEnd w:id="132"/>
     </w:p>
     <w:p>
       <w:r>
@@ -15812,34 +15860,34 @@
         <w:pStyle w:val="Heading2"/>
         <w:contextualSpacing w:val="0"/>
       </w:pPr>
-      <w:bookmarkStart w:id="134" w:name="h.h1w3soz6vxf8" w:colFirst="0" w:colLast="0"/>
-      <w:bookmarkEnd w:id="134"/>
+      <w:bookmarkStart w:id="133" w:name="h.h1w3soz6vxf8" w:colFirst="0" w:colLast="0"/>
+      <w:bookmarkEnd w:id="133"/>
     </w:p>
     <w:p>
       <w:pPr>
         <w:pStyle w:val="Heading2"/>
         <w:contextualSpacing w:val="0"/>
       </w:pPr>
-      <w:bookmarkStart w:id="135" w:name="h.d1ro1dkln4hs" w:colFirst="0" w:colLast="0"/>
-      <w:bookmarkStart w:id="136" w:name="_Toc447739701"/>
+      <w:bookmarkStart w:id="134" w:name="h.d1ro1dkln4hs" w:colFirst="0" w:colLast="0"/>
+      <w:bookmarkStart w:id="135" w:name="_Toc447739701"/>
+      <w:bookmarkEnd w:id="134"/>
+      <w:r>
+        <w:t>8.4 Overall System Block Diagram</w:t>
+      </w:r>
       <w:bookmarkEnd w:id="135"/>
-      <w:r>
-        <w:t>8.4 Overall System Block Diagram</w:t>
-      </w:r>
-      <w:bookmarkEnd w:id="136"/>
     </w:p>
     <w:p>
       <w:pPr>
         <w:pStyle w:val="Heading3"/>
         <w:contextualSpacing w:val="0"/>
       </w:pPr>
-      <w:bookmarkStart w:id="137" w:name="h.dzfyonamgo6i" w:colFirst="0" w:colLast="0"/>
-      <w:bookmarkStart w:id="138" w:name="_Toc447739702"/>
+      <w:bookmarkStart w:id="136" w:name="h.dzfyonamgo6i" w:colFirst="0" w:colLast="0"/>
+      <w:bookmarkStart w:id="137" w:name="_Toc447739702"/>
+      <w:bookmarkEnd w:id="136"/>
+      <w:r>
+        <w:t>8.4.1 Functional Description</w:t>
+      </w:r>
       <w:bookmarkEnd w:id="137"/>
-      <w:r>
-        <w:t>8.4.1 Functional Description</w:t>
-      </w:r>
-      <w:bookmarkEnd w:id="138"/>
     </w:p>
     <w:p>
       <w:pPr>
@@ -15905,6 +15953,7 @@
       <w:r>
         <w:rPr>
           <w:noProof/>
+          <w:lang w:eastAsia="ja-JP"/>
         </w:rPr>
         <w:drawing>
           <wp:inline distT="114300" distB="114300" distL="114300" distR="114300" wp14:anchorId="26DDA1B6" wp14:editId="1F917CD0">
@@ -15947,11 +15996,11 @@
       <w:pPr>
         <w:pStyle w:val="Figures"/>
       </w:pPr>
-      <w:bookmarkStart w:id="139" w:name="_Toc447739758"/>
+      <w:bookmarkStart w:id="138" w:name="_Toc447739758"/>
       <w:r>
         <w:t>Figure 8-1:  IMS Major Design Blocks</w:t>
       </w:r>
-      <w:bookmarkEnd w:id="139"/>
+      <w:bookmarkEnd w:id="138"/>
     </w:p>
     <w:p/>
     <w:p/>
@@ -15973,8 +16022,8 @@
         <w:pStyle w:val="Heading4"/>
         <w:contextualSpacing w:val="0"/>
       </w:pPr>
-      <w:bookmarkStart w:id="140" w:name="h.mbdn3u4f7ind" w:colFirst="0" w:colLast="0"/>
-      <w:bookmarkEnd w:id="140"/>
+      <w:bookmarkStart w:id="139" w:name="h.mbdn3u4f7ind" w:colFirst="0" w:colLast="0"/>
+      <w:bookmarkEnd w:id="139"/>
       <w:r>
         <w:t>8.4.1.1 Software and Technologies</w:t>
       </w:r>
@@ -16049,8 +16098,8 @@
         <w:pStyle w:val="Heading4"/>
         <w:contextualSpacing w:val="0"/>
       </w:pPr>
-      <w:bookmarkStart w:id="141" w:name="h.6pbfh06nv61c" w:colFirst="0" w:colLast="0"/>
-      <w:bookmarkEnd w:id="141"/>
+      <w:bookmarkStart w:id="140" w:name="h.6pbfh06nv61c" w:colFirst="0" w:colLast="0"/>
+      <w:bookmarkEnd w:id="140"/>
     </w:p>
     <w:p>
       <w:r>
@@ -16062,16 +16111,16 @@
         <w:pStyle w:val="Heading4"/>
         <w:contextualSpacing w:val="0"/>
       </w:pPr>
-      <w:bookmarkStart w:id="142" w:name="h.f0rkqbgppa66" w:colFirst="0" w:colLast="0"/>
-      <w:bookmarkEnd w:id="142"/>
+      <w:bookmarkStart w:id="141" w:name="h.f0rkqbgppa66" w:colFirst="0" w:colLast="0"/>
+      <w:bookmarkEnd w:id="141"/>
     </w:p>
     <w:p>
       <w:pPr>
         <w:pStyle w:val="Heading4"/>
         <w:contextualSpacing w:val="0"/>
       </w:pPr>
-      <w:bookmarkStart w:id="143" w:name="h.vfa7021wnk6" w:colFirst="0" w:colLast="0"/>
-      <w:bookmarkEnd w:id="143"/>
+      <w:bookmarkStart w:id="142" w:name="h.vfa7021wnk6" w:colFirst="0" w:colLast="0"/>
+      <w:bookmarkEnd w:id="142"/>
       <w:r>
         <w:t>8.4.1.2 Frontend and Backend Communication</w:t>
       </w:r>
@@ -17231,13 +17280,13 @@
         <w:pStyle w:val="Heading3"/>
         <w:contextualSpacing w:val="0"/>
       </w:pPr>
-      <w:bookmarkStart w:id="144" w:name="h.k91v76x7ztxt" w:colFirst="0" w:colLast="0"/>
-      <w:bookmarkStart w:id="145" w:name="_Toc447739703"/>
+      <w:bookmarkStart w:id="143" w:name="h.k91v76x7ztxt" w:colFirst="0" w:colLast="0"/>
+      <w:bookmarkStart w:id="144" w:name="_Toc447739703"/>
+      <w:bookmarkEnd w:id="143"/>
+      <w:r>
+        <w:t>8.4.2 Item Part Number Format</w:t>
+      </w:r>
       <w:bookmarkEnd w:id="144"/>
-      <w:r>
-        <w:t>8.4.2 Item Part Number Format</w:t>
-      </w:r>
-      <w:bookmarkEnd w:id="145"/>
     </w:p>
     <w:p>
       <w:r>
@@ -17468,13 +17517,13 @@
         <w:pStyle w:val="Heading3"/>
         <w:contextualSpacing w:val="0"/>
       </w:pPr>
-      <w:bookmarkStart w:id="146" w:name="h.at9j2x2kkfu6" w:colFirst="0" w:colLast="0"/>
-      <w:bookmarkStart w:id="147" w:name="_Toc447739704"/>
+      <w:bookmarkStart w:id="145" w:name="h.at9j2x2kkfu6" w:colFirst="0" w:colLast="0"/>
+      <w:bookmarkStart w:id="146" w:name="_Toc447739704"/>
+      <w:bookmarkEnd w:id="145"/>
+      <w:r>
+        <w:t>8.4.4 Operating Environment</w:t>
+      </w:r>
       <w:bookmarkEnd w:id="146"/>
-      <w:r>
-        <w:t>8.4.4 Operating Environment</w:t>
-      </w:r>
-      <w:bookmarkEnd w:id="147"/>
     </w:p>
     <w:p>
       <w:r>
@@ -17491,26 +17540,26 @@
         <w:pStyle w:val="Heading2"/>
         <w:contextualSpacing w:val="0"/>
       </w:pPr>
-      <w:bookmarkStart w:id="148" w:name="h.9sxscipnhuxf" w:colFirst="0" w:colLast="0"/>
-      <w:bookmarkStart w:id="149" w:name="_Toc447739705"/>
+      <w:bookmarkStart w:id="147" w:name="h.9sxscipnhuxf" w:colFirst="0" w:colLast="0"/>
+      <w:bookmarkStart w:id="148" w:name="_Toc447739705"/>
+      <w:bookmarkEnd w:id="147"/>
+      <w:r>
+        <w:t>8.5 Front end Graphical User Interface Block</w:t>
+      </w:r>
       <w:bookmarkEnd w:id="148"/>
-      <w:r>
-        <w:t>8.5 Front end Graphical User Interface Block</w:t>
-      </w:r>
-      <w:bookmarkEnd w:id="149"/>
     </w:p>
     <w:p>
       <w:pPr>
         <w:pStyle w:val="Heading3"/>
         <w:contextualSpacing w:val="0"/>
       </w:pPr>
-      <w:bookmarkStart w:id="150" w:name="h.516f5kj2td91" w:colFirst="0" w:colLast="0"/>
-      <w:bookmarkStart w:id="151" w:name="_Toc447739706"/>
+      <w:bookmarkStart w:id="149" w:name="h.516f5kj2td91" w:colFirst="0" w:colLast="0"/>
+      <w:bookmarkStart w:id="150" w:name="_Toc447739706"/>
+      <w:bookmarkEnd w:id="149"/>
+      <w:r>
+        <w:t>8.5.1 Main Page</w:t>
+      </w:r>
       <w:bookmarkEnd w:id="150"/>
-      <w:r>
-        <w:t>8.5.1 Main Page</w:t>
-      </w:r>
-      <w:bookmarkEnd w:id="151"/>
     </w:p>
     <w:p>
       <w:r>
@@ -17536,6 +17585,7 @@
       <w:r>
         <w:rPr>
           <w:noProof/>
+          <w:lang w:eastAsia="ja-JP"/>
         </w:rPr>
         <w:lastRenderedPageBreak/>
         <w:drawing>
@@ -17579,11 +17629,11 @@
       <w:pPr>
         <w:pStyle w:val="Figures"/>
       </w:pPr>
-      <w:bookmarkStart w:id="152" w:name="_Toc447739759"/>
+      <w:bookmarkStart w:id="151" w:name="_Toc447739759"/>
       <w:r>
         <w:t>Figure 8-2: Front End Web-Page layout</w:t>
       </w:r>
-      <w:bookmarkEnd w:id="152"/>
+      <w:bookmarkEnd w:id="151"/>
     </w:p>
     <w:p/>
     <w:p/>
@@ -17604,8 +17654,8 @@
         <w:pStyle w:val="Heading3"/>
         <w:contextualSpacing w:val="0"/>
       </w:pPr>
-      <w:bookmarkStart w:id="153" w:name="h.ipupmn1c3jt1" w:colFirst="0" w:colLast="0"/>
-      <w:bookmarkEnd w:id="153"/>
+      <w:bookmarkStart w:id="152" w:name="h.ipupmn1c3jt1" w:colFirst="0" w:colLast="0"/>
+      <w:bookmarkEnd w:id="152"/>
     </w:p>
     <w:p>
       <w:r>
@@ -17617,21 +17667,21 @@
         <w:pStyle w:val="Heading3"/>
         <w:contextualSpacing w:val="0"/>
       </w:pPr>
-      <w:bookmarkStart w:id="154" w:name="h.de3k82abs40l" w:colFirst="0" w:colLast="0"/>
-      <w:bookmarkEnd w:id="154"/>
+      <w:bookmarkStart w:id="153" w:name="h.de3k82abs40l" w:colFirst="0" w:colLast="0"/>
+      <w:bookmarkEnd w:id="153"/>
     </w:p>
     <w:p>
       <w:pPr>
         <w:pStyle w:val="Heading3"/>
         <w:contextualSpacing w:val="0"/>
       </w:pPr>
-      <w:bookmarkStart w:id="155" w:name="h.4ez9awnh16ms" w:colFirst="0" w:colLast="0"/>
-      <w:bookmarkStart w:id="156" w:name="_Toc447739707"/>
+      <w:bookmarkStart w:id="154" w:name="h.4ez9awnh16ms" w:colFirst="0" w:colLast="0"/>
+      <w:bookmarkStart w:id="155" w:name="_Toc447739707"/>
+      <w:bookmarkEnd w:id="154"/>
+      <w:r>
+        <w:t>8.5.2 Add Item Modal Dialog</w:t>
+      </w:r>
       <w:bookmarkEnd w:id="155"/>
-      <w:r>
-        <w:t>8.5.2 Add Item Modal Dialog</w:t>
-      </w:r>
-      <w:bookmarkEnd w:id="156"/>
     </w:p>
     <w:p>
       <w:r>
@@ -17647,6 +17697,7 @@
       <w:r>
         <w:rPr>
           <w:noProof/>
+          <w:lang w:eastAsia="ja-JP"/>
         </w:rPr>
         <w:drawing>
           <wp:inline distT="114300" distB="114300" distL="114300" distR="114300" wp14:anchorId="09B14D67" wp14:editId="71F31C6A">
@@ -17689,11 +17740,11 @@
       <w:pPr>
         <w:pStyle w:val="Figures"/>
       </w:pPr>
-      <w:bookmarkStart w:id="157" w:name="_Toc447739760"/>
+      <w:bookmarkStart w:id="156" w:name="_Toc447739760"/>
       <w:r>
         <w:t>Figure 8-3: Add Item Dialog Design</w:t>
       </w:r>
-      <w:bookmarkEnd w:id="157"/>
+      <w:bookmarkEnd w:id="156"/>
     </w:p>
     <w:p>
       <w:r>
@@ -17705,21 +17756,21 @@
         <w:pStyle w:val="Heading3"/>
         <w:contextualSpacing w:val="0"/>
       </w:pPr>
-      <w:bookmarkStart w:id="158" w:name="h.xo4yhbn4ljfu" w:colFirst="0" w:colLast="0"/>
-      <w:bookmarkEnd w:id="158"/>
+      <w:bookmarkStart w:id="157" w:name="h.xo4yhbn4ljfu" w:colFirst="0" w:colLast="0"/>
+      <w:bookmarkEnd w:id="157"/>
     </w:p>
     <w:p>
       <w:pPr>
         <w:pStyle w:val="Heading3"/>
         <w:contextualSpacing w:val="0"/>
       </w:pPr>
-      <w:bookmarkStart w:id="159" w:name="h.lihxql8qmq1e" w:colFirst="0" w:colLast="0"/>
-      <w:bookmarkStart w:id="160" w:name="_Toc447739708"/>
+      <w:bookmarkStart w:id="158" w:name="h.lihxql8qmq1e" w:colFirst="0" w:colLast="0"/>
+      <w:bookmarkStart w:id="159" w:name="_Toc447739708"/>
+      <w:bookmarkEnd w:id="158"/>
+      <w:r>
+        <w:t>8.5.3 Modify Item Modal Dialog</w:t>
+      </w:r>
       <w:bookmarkEnd w:id="159"/>
-      <w:r>
-        <w:t>8.5.3 Modify Item Modal Dialog</w:t>
-      </w:r>
-      <w:bookmarkEnd w:id="160"/>
     </w:p>
     <w:p>
       <w:r>
@@ -17735,6 +17786,7 @@
       <w:r>
         <w:rPr>
           <w:noProof/>
+          <w:lang w:eastAsia="ja-JP"/>
         </w:rPr>
         <w:drawing>
           <wp:inline distT="114300" distB="114300" distL="114300" distR="114300" wp14:anchorId="169610F6" wp14:editId="161569FD">
@@ -17777,24 +17829,24 @@
       <w:pPr>
         <w:pStyle w:val="Figures"/>
       </w:pPr>
-      <w:bookmarkStart w:id="161" w:name="_Toc447739761"/>
+      <w:bookmarkStart w:id="160" w:name="_Toc447739761"/>
       <w:r>
         <w:t>Figure 8-4: Modify Item Dialog Design</w:t>
       </w:r>
-      <w:bookmarkEnd w:id="161"/>
+      <w:bookmarkEnd w:id="160"/>
     </w:p>
     <w:p>
       <w:pPr>
         <w:pStyle w:val="Heading3"/>
         <w:contextualSpacing w:val="0"/>
       </w:pPr>
-      <w:bookmarkStart w:id="162" w:name="h.2xpzzsistsvg" w:colFirst="0" w:colLast="0"/>
-      <w:bookmarkStart w:id="163" w:name="_Toc447739709"/>
+      <w:bookmarkStart w:id="161" w:name="h.2xpzzsistsvg" w:colFirst="0" w:colLast="0"/>
+      <w:bookmarkStart w:id="162" w:name="_Toc447739709"/>
+      <w:bookmarkEnd w:id="161"/>
+      <w:r>
+        <w:t>8.5.4 Class Data Modal Dialog</w:t>
+      </w:r>
       <w:bookmarkEnd w:id="162"/>
-      <w:r>
-        <w:t>8.5.4 Class Data Modal Dialog</w:t>
-      </w:r>
-      <w:bookmarkEnd w:id="163"/>
     </w:p>
     <w:p>
       <w:r>
@@ -17812,6 +17864,7 @@
       <w:r>
         <w:rPr>
           <w:noProof/>
+          <w:lang w:eastAsia="ja-JP"/>
         </w:rPr>
         <w:drawing>
           <wp:inline distT="114300" distB="114300" distL="114300" distR="114300" wp14:anchorId="4E8FC05D" wp14:editId="7BD38520">
@@ -17854,11 +17907,11 @@
       <w:pPr>
         <w:pStyle w:val="Figures"/>
       </w:pPr>
-      <w:bookmarkStart w:id="164" w:name="_Toc447739762"/>
+      <w:bookmarkStart w:id="163" w:name="_Toc447739762"/>
       <w:r>
         <w:t>Figure 8-5: Class Data Dialog Design</w:t>
       </w:r>
-      <w:bookmarkEnd w:id="164"/>
+      <w:bookmarkEnd w:id="163"/>
     </w:p>
     <w:p/>
     <w:p/>
@@ -17873,21 +17926,21 @@
         <w:pStyle w:val="Heading3"/>
         <w:contextualSpacing w:val="0"/>
       </w:pPr>
-      <w:bookmarkStart w:id="165" w:name="h.8wv5ngk64fdw" w:colFirst="0" w:colLast="0"/>
-      <w:bookmarkEnd w:id="165"/>
+      <w:bookmarkStart w:id="164" w:name="h.8wv5ngk64fdw" w:colFirst="0" w:colLast="0"/>
+      <w:bookmarkEnd w:id="164"/>
     </w:p>
     <w:p>
       <w:pPr>
         <w:pStyle w:val="Heading3"/>
         <w:contextualSpacing w:val="0"/>
       </w:pPr>
-      <w:bookmarkStart w:id="166" w:name="h.t7qbh46c8ee" w:colFirst="0" w:colLast="0"/>
-      <w:bookmarkStart w:id="167" w:name="_Toc447739710"/>
+      <w:bookmarkStart w:id="165" w:name="h.t7qbh46c8ee" w:colFirst="0" w:colLast="0"/>
+      <w:bookmarkStart w:id="166" w:name="_Toc447739710"/>
+      <w:bookmarkEnd w:id="165"/>
+      <w:r>
+        <w:t>8.5.5 Notification Settings Modal Dialog</w:t>
+      </w:r>
       <w:bookmarkEnd w:id="166"/>
-      <w:r>
-        <w:t>8.5.5 Notification Settings Modal Dialog</w:t>
-      </w:r>
-      <w:bookmarkEnd w:id="167"/>
     </w:p>
     <w:p>
       <w:r>
@@ -17902,6 +17955,7 @@
       <w:r>
         <w:rPr>
           <w:noProof/>
+          <w:lang w:eastAsia="ja-JP"/>
         </w:rPr>
         <w:drawing>
           <wp:inline distT="114300" distB="114300" distL="114300" distR="114300" wp14:anchorId="7CA7188E" wp14:editId="3165EA36">
@@ -17944,24 +17998,24 @@
       <w:pPr>
         <w:pStyle w:val="Figures"/>
       </w:pPr>
-      <w:bookmarkStart w:id="168" w:name="_Toc447739763"/>
+      <w:bookmarkStart w:id="167" w:name="_Toc447739763"/>
       <w:r>
         <w:t>Figure 8-6: Notification Settings Dialog Design</w:t>
       </w:r>
-      <w:bookmarkEnd w:id="168"/>
+      <w:bookmarkEnd w:id="167"/>
     </w:p>
     <w:p>
       <w:pPr>
         <w:pStyle w:val="Heading3"/>
         <w:contextualSpacing w:val="0"/>
       </w:pPr>
-      <w:bookmarkStart w:id="169" w:name="h.46umxw4slmxb" w:colFirst="0" w:colLast="0"/>
-      <w:bookmarkStart w:id="170" w:name="_Toc447739711"/>
+      <w:bookmarkStart w:id="168" w:name="h.46umxw4slmxb" w:colFirst="0" w:colLast="0"/>
+      <w:bookmarkStart w:id="169" w:name="_Toc447739711"/>
+      <w:bookmarkEnd w:id="168"/>
+      <w:r>
+        <w:t>8.5.6 Log Modal Dialog</w:t>
+      </w:r>
       <w:bookmarkEnd w:id="169"/>
-      <w:r>
-        <w:t>8.5.6 Log Modal Dialog</w:t>
-      </w:r>
-      <w:bookmarkEnd w:id="170"/>
     </w:p>
     <w:p>
       <w:r>
@@ -17976,6 +18030,7 @@
       <w:r>
         <w:rPr>
           <w:noProof/>
+          <w:lang w:eastAsia="ja-JP"/>
         </w:rPr>
         <w:drawing>
           <wp:inline distT="114300" distB="114300" distL="114300" distR="114300" wp14:anchorId="2DD6DF60" wp14:editId="274443D6">
@@ -18018,11 +18073,11 @@
       <w:pPr>
         <w:pStyle w:val="Figures"/>
       </w:pPr>
-      <w:bookmarkStart w:id="171" w:name="_Toc447739764"/>
+      <w:bookmarkStart w:id="170" w:name="_Toc447739764"/>
       <w:r>
         <w:t>Figure 8-7: Log Browser Dialog Design</w:t>
       </w:r>
-      <w:bookmarkEnd w:id="171"/>
+      <w:bookmarkEnd w:id="170"/>
     </w:p>
     <w:p>
       <w:pPr>
@@ -18034,8 +18089,8 @@
         <w:pStyle w:val="Heading3"/>
         <w:contextualSpacing w:val="0"/>
       </w:pPr>
-      <w:bookmarkStart w:id="172" w:name="h.l1g9t2n19plk" w:colFirst="0" w:colLast="0"/>
-      <w:bookmarkEnd w:id="172"/>
+      <w:bookmarkStart w:id="171" w:name="h.l1g9t2n19plk" w:colFirst="0" w:colLast="0"/>
+      <w:bookmarkEnd w:id="171"/>
     </w:p>
     <w:p>
       <w:r>
@@ -18047,21 +18102,21 @@
         <w:pStyle w:val="Heading3"/>
         <w:contextualSpacing w:val="0"/>
       </w:pPr>
-      <w:bookmarkStart w:id="173" w:name="h.8tx6inqf7de1" w:colFirst="0" w:colLast="0"/>
-      <w:bookmarkEnd w:id="173"/>
+      <w:bookmarkStart w:id="172" w:name="h.8tx6inqf7de1" w:colFirst="0" w:colLast="0"/>
+      <w:bookmarkEnd w:id="172"/>
     </w:p>
     <w:p>
       <w:pPr>
         <w:pStyle w:val="Heading3"/>
         <w:contextualSpacing w:val="0"/>
       </w:pPr>
-      <w:bookmarkStart w:id="174" w:name="h.lkalp8brd5q2" w:colFirst="0" w:colLast="0"/>
-      <w:bookmarkStart w:id="175" w:name="_Toc447739712"/>
+      <w:bookmarkStart w:id="173" w:name="h.lkalp8brd5q2" w:colFirst="0" w:colLast="0"/>
+      <w:bookmarkStart w:id="174" w:name="_Toc447739712"/>
+      <w:bookmarkEnd w:id="173"/>
+      <w:r>
+        <w:t>8.5.7 Purchase List Modal Dialog</w:t>
+      </w:r>
       <w:bookmarkEnd w:id="174"/>
-      <w:r>
-        <w:t>8.5.7 Purchase List Modal Dialog</w:t>
-      </w:r>
-      <w:bookmarkEnd w:id="175"/>
     </w:p>
     <w:p>
       <w:r>
@@ -18076,6 +18131,7 @@
       <w:r>
         <w:rPr>
           <w:noProof/>
+          <w:lang w:eastAsia="ja-JP"/>
         </w:rPr>
         <w:drawing>
           <wp:inline distT="114300" distB="114300" distL="114300" distR="114300" wp14:anchorId="00EB3A0B" wp14:editId="5B1E6E8B">
@@ -18118,11 +18174,11 @@
       <w:pPr>
         <w:pStyle w:val="Figures"/>
       </w:pPr>
-      <w:bookmarkStart w:id="176" w:name="_Toc447739765"/>
+      <w:bookmarkStart w:id="175" w:name="_Toc447739765"/>
       <w:r>
         <w:t>Figure 8-8: Purchase List Dialog Design</w:t>
       </w:r>
-      <w:bookmarkEnd w:id="176"/>
+      <w:bookmarkEnd w:id="175"/>
     </w:p>
     <w:p>
       <w:pPr>
@@ -18134,13 +18190,13 @@
         <w:pStyle w:val="Heading3"/>
         <w:contextualSpacing w:val="0"/>
       </w:pPr>
-      <w:bookmarkStart w:id="177" w:name="h.71iy574acfx2" w:colFirst="0" w:colLast="0"/>
-      <w:bookmarkStart w:id="178" w:name="_Toc447739713"/>
+      <w:bookmarkStart w:id="176" w:name="h.71iy574acfx2" w:colFirst="0" w:colLast="0"/>
+      <w:bookmarkStart w:id="177" w:name="_Toc447739713"/>
+      <w:bookmarkEnd w:id="176"/>
+      <w:r>
+        <w:t>8.5.8 Settings Modal Dialog</w:t>
+      </w:r>
       <w:bookmarkEnd w:id="177"/>
-      <w:r>
-        <w:t>8.5.8 Settings Modal Dialog</w:t>
-      </w:r>
-      <w:bookmarkEnd w:id="178"/>
     </w:p>
     <w:p>
       <w:r>
@@ -18155,6 +18211,7 @@
       <w:r>
         <w:rPr>
           <w:noProof/>
+          <w:lang w:eastAsia="ja-JP"/>
         </w:rPr>
         <w:drawing>
           <wp:inline distT="114300" distB="114300" distL="114300" distR="114300" wp14:anchorId="3983AD54" wp14:editId="0B9D44DD">
@@ -18200,25 +18257,25 @@
       <w:pPr>
         <w:pStyle w:val="Figures"/>
       </w:pPr>
-      <w:bookmarkStart w:id="179" w:name="_Toc447739766"/>
+      <w:bookmarkStart w:id="178" w:name="_Toc447739766"/>
       <w:r>
         <w:t>Figure 8-9: Settings Dialog Design</w:t>
       </w:r>
-      <w:bookmarkEnd w:id="179"/>
+      <w:bookmarkEnd w:id="178"/>
     </w:p>
     <w:p>
       <w:pPr>
         <w:pStyle w:val="Heading2"/>
         <w:contextualSpacing w:val="0"/>
       </w:pPr>
-      <w:bookmarkStart w:id="180" w:name="h.yux7kmosqxmu" w:colFirst="0" w:colLast="0"/>
-      <w:bookmarkStart w:id="181" w:name="_Toc447739714"/>
-      <w:bookmarkEnd w:id="180"/>
+      <w:bookmarkStart w:id="179" w:name="h.yux7kmosqxmu" w:colFirst="0" w:colLast="0"/>
+      <w:bookmarkStart w:id="180" w:name="_Toc447739714"/>
+      <w:bookmarkEnd w:id="179"/>
       <w:r>
         <w:lastRenderedPageBreak/>
         <w:t>8.6 Front End Display and Control</w:t>
       </w:r>
-      <w:bookmarkEnd w:id="181"/>
+      <w:bookmarkEnd w:id="180"/>
       <w:r>
         <w:tab/>
       </w:r>
@@ -18245,19 +18302,19 @@
         <w:pStyle w:val="Heading3"/>
         <w:contextualSpacing w:val="0"/>
       </w:pPr>
-      <w:bookmarkStart w:id="182" w:name="h.uq23eaqqsq86" w:colFirst="0" w:colLast="0"/>
-      <w:bookmarkStart w:id="183" w:name="_Toc447739715"/>
+      <w:bookmarkStart w:id="181" w:name="h.uq23eaqqsq86" w:colFirst="0" w:colLast="0"/>
+      <w:bookmarkStart w:id="182" w:name="_Toc447739715"/>
+      <w:bookmarkEnd w:id="181"/>
+      <w:r>
+        <w:t xml:space="preserve">8.6.1 </w:t>
+      </w:r>
+      <w:r>
+        <w:t>JavaScript</w:t>
+      </w:r>
+      <w:r>
+        <w:t xml:space="preserve"> Display Algorithms</w:t>
+      </w:r>
       <w:bookmarkEnd w:id="182"/>
-      <w:r>
-        <w:t xml:space="preserve">8.6.1 </w:t>
-      </w:r>
-      <w:r>
-        <w:t>JavaScript</w:t>
-      </w:r>
-      <w:r>
-        <w:t xml:space="preserve"> Display Algorithms</w:t>
-      </w:r>
-      <w:bookmarkEnd w:id="183"/>
     </w:p>
     <w:p>
       <w:r>
@@ -18867,8 +18924,8 @@
         <w:pStyle w:val="Heading3"/>
         <w:contextualSpacing w:val="0"/>
       </w:pPr>
-      <w:bookmarkStart w:id="184" w:name="h.f1qepxcmcbr7" w:colFirst="0" w:colLast="0"/>
-      <w:bookmarkEnd w:id="184"/>
+      <w:bookmarkStart w:id="183" w:name="h.f1qepxcmcbr7" w:colFirst="0" w:colLast="0"/>
+      <w:bookmarkEnd w:id="183"/>
     </w:p>
     <w:p>
       <w:r>
@@ -18880,37 +18937,40 @@
         <w:pStyle w:val="Heading3"/>
         <w:contextualSpacing w:val="0"/>
       </w:pPr>
-      <w:bookmarkStart w:id="185" w:name="h.14jdhotsice" w:colFirst="0" w:colLast="0"/>
-      <w:bookmarkEnd w:id="185"/>
+      <w:bookmarkStart w:id="184" w:name="h.14jdhotsice" w:colFirst="0" w:colLast="0"/>
+      <w:bookmarkEnd w:id="184"/>
     </w:p>
     <w:p>
       <w:pPr>
         <w:pStyle w:val="Heading3"/>
         <w:contextualSpacing w:val="0"/>
       </w:pPr>
-      <w:bookmarkStart w:id="186" w:name="h.qk2qgh3tmpmu" w:colFirst="0" w:colLast="0"/>
-      <w:bookmarkStart w:id="187" w:name="_Toc447739716"/>
+      <w:bookmarkStart w:id="185" w:name="h.qk2qgh3tmpmu" w:colFirst="0" w:colLast="0"/>
+      <w:bookmarkStart w:id="186" w:name="_Toc447739716"/>
+      <w:bookmarkEnd w:id="185"/>
+      <w:r>
+        <w:t>8.6.2 Javascript Task Algorithms</w:t>
+      </w:r>
       <w:bookmarkEnd w:id="186"/>
-      <w:r>
-        <w:t>8.6.2 Javascript Task Algorithms</w:t>
-      </w:r>
+    </w:p>
+    <w:p>
+      <w:r>
+        <w:t xml:space="preserve">Task </w:t>
+      </w:r>
+      <w:r>
+        <w:t>a</w:t>
+      </w:r>
+      <w:r>
+        <w:t>lgorithms are the high level algorithm</w:t>
+      </w:r>
+      <w:r>
+        <w:t>s</w:t>
+      </w:r>
+      <w:r>
+        <w:t xml:space="preserve"> that perform the user tasks specified in the IMS Requirement Specifications sections 6.2.1.</w:t>
+      </w:r>
+      <w:bookmarkStart w:id="187" w:name="_GoBack"/>
       <w:bookmarkEnd w:id="187"/>
-    </w:p>
-    <w:p>
-      <w:r>
-        <w:t xml:space="preserve">Task Algorithms are the high level algorithm that perform the user tasks specified in the IMS Requirement Specifications sections 6.2.1.  The scripts that are called are specified in section </w:t>
-      </w:r>
-      <w:commentRangeStart w:id="188"/>
-      <w:r>
-        <w:t>5.1 and 5.2</w:t>
-      </w:r>
-      <w:commentRangeEnd w:id="188"/>
-      <w:r>
-        <w:commentReference w:id="188"/>
-      </w:r>
-      <w:r>
-        <w:t xml:space="preserve"> of this document.</w:t>
-      </w:r>
     </w:p>
     <w:p/>
     <w:p>
@@ -19267,6 +19327,7 @@
         <w:rPr>
           <w:b/>
         </w:rPr>
+        <w:lastRenderedPageBreak/>
         <w:t>Import Backup Data</w:t>
       </w:r>
     </w:p>
@@ -19396,8 +19457,8 @@
         <w:pStyle w:val="Heading2"/>
         <w:contextualSpacing w:val="0"/>
       </w:pPr>
-      <w:bookmarkStart w:id="189" w:name="h.5q0bo5qi70g2" w:colFirst="0" w:colLast="0"/>
-      <w:bookmarkEnd w:id="189"/>
+      <w:bookmarkStart w:id="188" w:name="h.5q0bo5qi70g2" w:colFirst="0" w:colLast="0"/>
+      <w:bookmarkEnd w:id="188"/>
     </w:p>
     <w:p>
       <w:r>
@@ -19409,34 +19470,34 @@
         <w:pStyle w:val="Heading2"/>
         <w:contextualSpacing w:val="0"/>
       </w:pPr>
-      <w:bookmarkStart w:id="190" w:name="h.lzw5ubctpbfa" w:colFirst="0" w:colLast="0"/>
-      <w:bookmarkEnd w:id="190"/>
+      <w:bookmarkStart w:id="189" w:name="h.lzw5ubctpbfa" w:colFirst="0" w:colLast="0"/>
+      <w:bookmarkEnd w:id="189"/>
     </w:p>
     <w:p>
       <w:pPr>
         <w:pStyle w:val="Heading2"/>
         <w:contextualSpacing w:val="0"/>
       </w:pPr>
-      <w:bookmarkStart w:id="191" w:name="h.ss6gqmyh3tjs" w:colFirst="0" w:colLast="0"/>
-      <w:bookmarkStart w:id="192" w:name="_Toc447739717"/>
+      <w:bookmarkStart w:id="190" w:name="h.ss6gqmyh3tjs" w:colFirst="0" w:colLast="0"/>
+      <w:bookmarkStart w:id="191" w:name="_Toc447739717"/>
+      <w:bookmarkEnd w:id="190"/>
+      <w:r>
+        <w:t>8.7 Backend Processing</w:t>
+      </w:r>
       <w:bookmarkEnd w:id="191"/>
-      <w:r>
-        <w:t>8.7 Backend Processing</w:t>
-      </w:r>
-      <w:bookmarkEnd w:id="192"/>
     </w:p>
     <w:p>
       <w:pPr>
         <w:pStyle w:val="Heading3"/>
         <w:contextualSpacing w:val="0"/>
       </w:pPr>
-      <w:bookmarkStart w:id="193" w:name="h.na51scbc2r27" w:colFirst="0" w:colLast="0"/>
-      <w:bookmarkStart w:id="194" w:name="_Toc447739718"/>
+      <w:bookmarkStart w:id="192" w:name="h.na51scbc2r27" w:colFirst="0" w:colLast="0"/>
+      <w:bookmarkStart w:id="193" w:name="_Toc447739718"/>
+      <w:bookmarkEnd w:id="192"/>
+      <w:r>
+        <w:t>8.7.1 Functional Description</w:t>
+      </w:r>
       <w:bookmarkEnd w:id="193"/>
-      <w:r>
-        <w:t>8.7.1 Functional Description</w:t>
-      </w:r>
-      <w:bookmarkEnd w:id="194"/>
     </w:p>
     <w:p>
       <w:r>
@@ -19456,6 +19517,7 @@
       <w:r>
         <w:rPr>
           <w:noProof/>
+          <w:lang w:eastAsia="ja-JP"/>
         </w:rPr>
         <w:drawing>
           <wp:inline distT="114300" distB="114300" distL="114300" distR="114300" wp14:anchorId="2B67817E" wp14:editId="2DFFF730">
@@ -19471,7 +19533,7 @@
                     <pic:cNvPicPr preferRelativeResize="0"/>
                   </pic:nvPicPr>
                   <pic:blipFill>
-                    <a:blip r:embed="rId33"/>
+                    <a:blip r:embed="rId31"/>
                     <a:srcRect/>
                     <a:stretch>
                       <a:fillRect/>
@@ -19498,11 +19560,11 @@
       <w:pPr>
         <w:pStyle w:val="Figures"/>
       </w:pPr>
-      <w:bookmarkStart w:id="195" w:name="_Toc447739767"/>
+      <w:bookmarkStart w:id="194" w:name="_Toc447739767"/>
       <w:r>
         <w:t>Figure 8-9: Base Algorithm Flow Chart</w:t>
       </w:r>
-      <w:bookmarkEnd w:id="195"/>
+      <w:bookmarkEnd w:id="194"/>
     </w:p>
     <w:p>
       <w:pPr>
@@ -19616,14 +19678,14 @@
         <w:pStyle w:val="Heading3"/>
         <w:contextualSpacing w:val="0"/>
       </w:pPr>
-      <w:bookmarkStart w:id="196" w:name="h.1ly7ks7t2h1r" w:colFirst="0" w:colLast="0"/>
-      <w:bookmarkStart w:id="197" w:name="_Toc447739719"/>
-      <w:bookmarkEnd w:id="196"/>
+      <w:bookmarkStart w:id="195" w:name="h.1ly7ks7t2h1r" w:colFirst="0" w:colLast="0"/>
+      <w:bookmarkStart w:id="196" w:name="_Toc447739719"/>
+      <w:bookmarkEnd w:id="195"/>
       <w:r>
         <w:lastRenderedPageBreak/>
         <w:t>8.7.2 Base Algorithms</w:t>
       </w:r>
-      <w:bookmarkEnd w:id="197"/>
+      <w:bookmarkEnd w:id="196"/>
     </w:p>
     <w:p>
       <w:r>
@@ -19640,8 +19702,8 @@
         <w:pStyle w:val="Heading4"/>
         <w:contextualSpacing w:val="0"/>
       </w:pPr>
-      <w:bookmarkStart w:id="198" w:name="h.oyfoy3x9owul" w:colFirst="0" w:colLast="0"/>
-      <w:bookmarkEnd w:id="198"/>
+      <w:bookmarkStart w:id="197" w:name="h.oyfoy3x9owul" w:colFirst="0" w:colLast="0"/>
+      <w:bookmarkEnd w:id="197"/>
       <w:r>
         <w:t>8.7.2.1 IMSBase Class</w:t>
       </w:r>
@@ -19746,8 +19808,8 @@
         <w:pStyle w:val="Heading4"/>
         <w:contextualSpacing w:val="0"/>
       </w:pPr>
-      <w:bookmarkStart w:id="199" w:name="h.4v1wlxiomlt6" w:colFirst="0" w:colLast="0"/>
-      <w:bookmarkEnd w:id="199"/>
+      <w:bookmarkStart w:id="198" w:name="h.4v1wlxiomlt6" w:colFirst="0" w:colLast="0"/>
+      <w:bookmarkEnd w:id="198"/>
     </w:p>
     <w:p>
       <w:r>
@@ -19759,16 +19821,16 @@
         <w:pStyle w:val="Heading4"/>
         <w:contextualSpacing w:val="0"/>
       </w:pPr>
-      <w:bookmarkStart w:id="200" w:name="h.chnqfn5qsbak" w:colFirst="0" w:colLast="0"/>
-      <w:bookmarkEnd w:id="200"/>
+      <w:bookmarkStart w:id="199" w:name="h.chnqfn5qsbak" w:colFirst="0" w:colLast="0"/>
+      <w:bookmarkEnd w:id="199"/>
     </w:p>
     <w:p>
       <w:pPr>
         <w:pStyle w:val="Heading4"/>
         <w:contextualSpacing w:val="0"/>
       </w:pPr>
-      <w:bookmarkStart w:id="201" w:name="h.uxtoiueo8prp" w:colFirst="0" w:colLast="0"/>
-      <w:bookmarkEnd w:id="201"/>
+      <w:bookmarkStart w:id="200" w:name="h.uxtoiueo8prp" w:colFirst="0" w:colLast="0"/>
+      <w:bookmarkEnd w:id="200"/>
       <w:r>
         <w:t>8.7.2.2 IMSLog Class</w:t>
       </w:r>
@@ -19952,24 +20014,24 @@
         <w:pStyle w:val="Heading4"/>
         <w:contextualSpacing w:val="0"/>
       </w:pPr>
-      <w:bookmarkStart w:id="202" w:name="h.xhghhrr4w7qt" w:colFirst="0" w:colLast="0"/>
-      <w:bookmarkEnd w:id="202"/>
+      <w:bookmarkStart w:id="201" w:name="h.xhghhrr4w7qt" w:colFirst="0" w:colLast="0"/>
+      <w:bookmarkEnd w:id="201"/>
     </w:p>
     <w:p>
       <w:pPr>
         <w:pStyle w:val="Heading4"/>
         <w:contextualSpacing w:val="0"/>
       </w:pPr>
-      <w:bookmarkStart w:id="203" w:name="h.i3sgdbhvevl0" w:colFirst="0" w:colLast="0"/>
-      <w:bookmarkEnd w:id="203"/>
+      <w:bookmarkStart w:id="202" w:name="h.i3sgdbhvevl0" w:colFirst="0" w:colLast="0"/>
+      <w:bookmarkEnd w:id="202"/>
     </w:p>
     <w:p>
       <w:pPr>
         <w:pStyle w:val="Heading4"/>
         <w:contextualSpacing w:val="0"/>
       </w:pPr>
-      <w:bookmarkStart w:id="204" w:name="h.c8jwv37puuey" w:colFirst="0" w:colLast="0"/>
-      <w:bookmarkEnd w:id="204"/>
+      <w:bookmarkStart w:id="203" w:name="h.c8jwv37puuey" w:colFirst="0" w:colLast="0"/>
+      <w:bookmarkEnd w:id="203"/>
       <w:r>
         <w:t>8.7.2.3 IMSSql Class</w:t>
       </w:r>
@@ -20442,16 +20504,16 @@
         <w:pStyle w:val="Heading4"/>
         <w:contextualSpacing w:val="0"/>
       </w:pPr>
-      <w:bookmarkStart w:id="205" w:name="h.kvis3y5r0hka" w:colFirst="0" w:colLast="0"/>
-      <w:bookmarkEnd w:id="205"/>
+      <w:bookmarkStart w:id="204" w:name="h.kvis3y5r0hka" w:colFirst="0" w:colLast="0"/>
+      <w:bookmarkEnd w:id="204"/>
     </w:p>
     <w:p>
       <w:pPr>
         <w:pStyle w:val="Heading4"/>
         <w:contextualSpacing w:val="0"/>
       </w:pPr>
-      <w:bookmarkStart w:id="206" w:name="h.fgona9jxzaq" w:colFirst="0" w:colLast="0"/>
-      <w:bookmarkEnd w:id="206"/>
+      <w:bookmarkStart w:id="205" w:name="h.fgona9jxzaq" w:colFirst="0" w:colLast="0"/>
+      <w:bookmarkEnd w:id="205"/>
     </w:p>
     <w:p>
       <w:r>
@@ -20463,16 +20525,16 @@
         <w:pStyle w:val="Heading4"/>
         <w:contextualSpacing w:val="0"/>
       </w:pPr>
-      <w:bookmarkStart w:id="207" w:name="h.liepmz8xy1vi" w:colFirst="0" w:colLast="0"/>
-      <w:bookmarkEnd w:id="207"/>
+      <w:bookmarkStart w:id="206" w:name="h.liepmz8xy1vi" w:colFirst="0" w:colLast="0"/>
+      <w:bookmarkEnd w:id="206"/>
     </w:p>
     <w:p>
       <w:pPr>
         <w:pStyle w:val="Heading4"/>
         <w:contextualSpacing w:val="0"/>
       </w:pPr>
-      <w:bookmarkStart w:id="208" w:name="h.65qnenhbss4s" w:colFirst="0" w:colLast="0"/>
-      <w:bookmarkEnd w:id="208"/>
+      <w:bookmarkStart w:id="207" w:name="h.65qnenhbss4s" w:colFirst="0" w:colLast="0"/>
+      <w:bookmarkEnd w:id="207"/>
       <w:r>
         <w:t>8.7.2.4 IMSEmail</w:t>
       </w:r>
@@ -20724,16 +20786,16 @@
         <w:pStyle w:val="Heading3"/>
         <w:contextualSpacing w:val="0"/>
       </w:pPr>
-      <w:bookmarkStart w:id="209" w:name="h.ff1cyup03j6x" w:colFirst="0" w:colLast="0"/>
-      <w:bookmarkEnd w:id="209"/>
+      <w:bookmarkStart w:id="208" w:name="h.ff1cyup03j6x" w:colFirst="0" w:colLast="0"/>
+      <w:bookmarkEnd w:id="208"/>
     </w:p>
     <w:p>
       <w:pPr>
         <w:pStyle w:val="Heading3"/>
         <w:contextualSpacing w:val="0"/>
       </w:pPr>
-      <w:bookmarkStart w:id="210" w:name="h.9rrrc7gkgral" w:colFirst="0" w:colLast="0"/>
-      <w:bookmarkEnd w:id="210"/>
+      <w:bookmarkStart w:id="209" w:name="h.9rrrc7gkgral" w:colFirst="0" w:colLast="0"/>
+      <w:bookmarkEnd w:id="209"/>
     </w:p>
     <w:p>
       <w:r>
@@ -20745,21 +20807,21 @@
         <w:pStyle w:val="Heading3"/>
         <w:contextualSpacing w:val="0"/>
       </w:pPr>
-      <w:bookmarkStart w:id="211" w:name="h.a8v416xuhvjo" w:colFirst="0" w:colLast="0"/>
-      <w:bookmarkEnd w:id="211"/>
+      <w:bookmarkStart w:id="210" w:name="h.a8v416xuhvjo" w:colFirst="0" w:colLast="0"/>
+      <w:bookmarkEnd w:id="210"/>
     </w:p>
     <w:p>
       <w:pPr>
         <w:pStyle w:val="Heading3"/>
         <w:contextualSpacing w:val="0"/>
       </w:pPr>
-      <w:bookmarkStart w:id="212" w:name="h.f4znymdvgz77" w:colFirst="0" w:colLast="0"/>
-      <w:bookmarkStart w:id="213" w:name="_Toc447739720"/>
+      <w:bookmarkStart w:id="211" w:name="h.f4znymdvgz77" w:colFirst="0" w:colLast="0"/>
+      <w:bookmarkStart w:id="212" w:name="_Toc447739720"/>
+      <w:bookmarkEnd w:id="211"/>
+      <w:r>
+        <w:t>8.7.3 Low-level PHP Script Algorithms</w:t>
+      </w:r>
       <w:bookmarkEnd w:id="212"/>
-      <w:r>
-        <w:t>8.7.3 Low-level PHP Script Algorithms</w:t>
-      </w:r>
-      <w:bookmarkEnd w:id="213"/>
     </w:p>
     <w:p>
       <w:r>
@@ -21022,21 +21084,21 @@
         <w:ind w:left="720"/>
         <w:contextualSpacing w:val="0"/>
       </w:pPr>
-      <w:bookmarkStart w:id="214" w:name="h.9965wxez82um" w:colFirst="0" w:colLast="0"/>
-      <w:bookmarkEnd w:id="214"/>
+      <w:bookmarkStart w:id="213" w:name="h.9965wxez82um" w:colFirst="0" w:colLast="0"/>
+      <w:bookmarkEnd w:id="213"/>
     </w:p>
     <w:p>
       <w:pPr>
         <w:pStyle w:val="Heading3"/>
         <w:contextualSpacing w:val="0"/>
       </w:pPr>
-      <w:bookmarkStart w:id="215" w:name="h.n09o0i676vxl" w:colFirst="0" w:colLast="0"/>
-      <w:bookmarkStart w:id="216" w:name="_Toc447739721"/>
+      <w:bookmarkStart w:id="214" w:name="h.n09o0i676vxl" w:colFirst="0" w:colLast="0"/>
+      <w:bookmarkStart w:id="215" w:name="_Toc447739721"/>
+      <w:bookmarkEnd w:id="214"/>
+      <w:r>
+        <w:t>8.7.4 System Log</w:t>
+      </w:r>
       <w:bookmarkEnd w:id="215"/>
-      <w:r>
-        <w:t>8.7.4 System Log</w:t>
-      </w:r>
-      <w:bookmarkEnd w:id="216"/>
     </w:p>
     <w:p>
       <w:pPr>
@@ -21189,13 +21251,13 @@
         <w:pStyle w:val="Heading2"/>
         <w:contextualSpacing w:val="0"/>
       </w:pPr>
-      <w:bookmarkStart w:id="217" w:name="h.meusi650lyg" w:colFirst="0" w:colLast="0"/>
-      <w:bookmarkStart w:id="218" w:name="_Toc447739722"/>
+      <w:bookmarkStart w:id="216" w:name="h.meusi650lyg" w:colFirst="0" w:colLast="0"/>
+      <w:bookmarkStart w:id="217" w:name="_Toc447739722"/>
+      <w:bookmarkEnd w:id="216"/>
+      <w:r>
+        <w:t>8.8 Database</w:t>
+      </w:r>
       <w:bookmarkEnd w:id="217"/>
-      <w:r>
-        <w:t>8.8 Database</w:t>
-      </w:r>
-      <w:bookmarkEnd w:id="218"/>
     </w:p>
     <w:p/>
     <w:p>
@@ -21203,13 +21265,13 @@
         <w:pStyle w:val="Heading3"/>
         <w:contextualSpacing w:val="0"/>
       </w:pPr>
-      <w:bookmarkStart w:id="219" w:name="h.m53rfmc4iast" w:colFirst="0" w:colLast="0"/>
-      <w:bookmarkStart w:id="220" w:name="_Toc447739723"/>
+      <w:bookmarkStart w:id="218" w:name="h.m53rfmc4iast" w:colFirst="0" w:colLast="0"/>
+      <w:bookmarkStart w:id="219" w:name="_Toc447739723"/>
+      <w:bookmarkEnd w:id="218"/>
+      <w:r>
+        <w:t>8.8.1 General Description</w:t>
+      </w:r>
       <w:bookmarkEnd w:id="219"/>
-      <w:r>
-        <w:t>8.8.1 General Description</w:t>
-      </w:r>
-      <w:bookmarkEnd w:id="220"/>
     </w:p>
     <w:p>
       <w:r>
@@ -21236,6 +21298,7 @@
       <w:r>
         <w:rPr>
           <w:noProof/>
+          <w:lang w:eastAsia="ja-JP"/>
         </w:rPr>
         <w:drawing>
           <wp:inline distT="19050" distB="19050" distL="19050" distR="19050" wp14:anchorId="65ACF636" wp14:editId="376E54DA">
@@ -21251,7 +21314,7 @@
                     <pic:cNvPicPr preferRelativeResize="0"/>
                   </pic:nvPicPr>
                   <pic:blipFill>
-                    <a:blip r:embed="rId34"/>
+                    <a:blip r:embed="rId32"/>
                     <a:srcRect/>
                     <a:stretch>
                       <a:fillRect/>
@@ -21279,11 +21342,11 @@
       <w:pPr>
         <w:pStyle w:val="Figures"/>
       </w:pPr>
-      <w:bookmarkStart w:id="221" w:name="_Toc447739768"/>
+      <w:bookmarkStart w:id="220" w:name="_Toc447739768"/>
       <w:r>
         <w:t>Figure 8-10: Database schema</w:t>
       </w:r>
-      <w:bookmarkEnd w:id="221"/>
+      <w:bookmarkEnd w:id="220"/>
     </w:p>
     <w:p>
       <w:r>
@@ -21306,13 +21369,13 @@
         <w:pStyle w:val="Heading3"/>
         <w:contextualSpacing w:val="0"/>
       </w:pPr>
-      <w:bookmarkStart w:id="222" w:name="h.zhe99im01ago" w:colFirst="0" w:colLast="0"/>
-      <w:bookmarkStart w:id="223" w:name="_Toc447739724"/>
+      <w:bookmarkStart w:id="221" w:name="h.zhe99im01ago" w:colFirst="0" w:colLast="0"/>
+      <w:bookmarkStart w:id="222" w:name="_Toc447739724"/>
+      <w:bookmarkEnd w:id="221"/>
+      <w:r>
+        <w:t>8.8.2 Functional Description</w:t>
+      </w:r>
       <w:bookmarkEnd w:id="222"/>
-      <w:r>
-        <w:t>8.8.2 Functional Description</w:t>
-      </w:r>
-      <w:bookmarkEnd w:id="223"/>
     </w:p>
     <w:p>
       <w:pPr>
@@ -21509,13 +21572,13 @@
         <w:pStyle w:val="Heading3"/>
         <w:contextualSpacing w:val="0"/>
       </w:pPr>
-      <w:bookmarkStart w:id="224" w:name="h.mqd5x1aqcnvj" w:colFirst="0" w:colLast="0"/>
-      <w:bookmarkStart w:id="225" w:name="_Toc447739725"/>
+      <w:bookmarkStart w:id="223" w:name="h.mqd5x1aqcnvj" w:colFirst="0" w:colLast="0"/>
+      <w:bookmarkStart w:id="224" w:name="_Toc447739725"/>
+      <w:bookmarkEnd w:id="223"/>
+      <w:r>
+        <w:t>8.8.3 Database Tables and Fields</w:t>
+      </w:r>
       <w:bookmarkEnd w:id="224"/>
-      <w:r>
-        <w:t>8.8.3 Database Tables and Fields</w:t>
-      </w:r>
-      <w:bookmarkEnd w:id="225"/>
     </w:p>
     <w:p>
       <w:r>
@@ -22606,13 +22669,13 @@
         <w:pStyle w:val="Heading3"/>
         <w:contextualSpacing w:val="0"/>
       </w:pPr>
-      <w:bookmarkStart w:id="226" w:name="h.qi7ovf7mbimi" w:colFirst="0" w:colLast="0"/>
-      <w:bookmarkStart w:id="227" w:name="_Toc447739726"/>
+      <w:bookmarkStart w:id="225" w:name="h.qi7ovf7mbimi" w:colFirst="0" w:colLast="0"/>
+      <w:bookmarkStart w:id="226" w:name="_Toc447739726"/>
+      <w:bookmarkEnd w:id="225"/>
+      <w:r>
+        <w:t>8.8.4 Testing Methodology</w:t>
+      </w:r>
       <w:bookmarkEnd w:id="226"/>
-      <w:r>
-        <w:t>8.8.4 Testing Methodology</w:t>
-      </w:r>
-      <w:bookmarkEnd w:id="227"/>
     </w:p>
     <w:p>
       <w:pPr>
@@ -22763,26 +22826,26 @@
         <w:pStyle w:val="Heading1"/>
         <w:contextualSpacing w:val="0"/>
       </w:pPr>
-      <w:bookmarkStart w:id="228" w:name="h.uwm0ughdgsti" w:colFirst="0" w:colLast="0"/>
-      <w:bookmarkStart w:id="229" w:name="_Toc447739727"/>
+      <w:bookmarkStart w:id="227" w:name="h.uwm0ughdgsti" w:colFirst="0" w:colLast="0"/>
+      <w:bookmarkStart w:id="228" w:name="_Toc447739727"/>
+      <w:bookmarkEnd w:id="227"/>
+      <w:r>
+        <w:t>9 Test Plan</w:t>
+      </w:r>
       <w:bookmarkEnd w:id="228"/>
-      <w:r>
-        <w:t>9 Test Plan</w:t>
-      </w:r>
-      <w:bookmarkEnd w:id="229"/>
     </w:p>
     <w:p>
       <w:pPr>
         <w:pStyle w:val="Heading2"/>
         <w:contextualSpacing w:val="0"/>
       </w:pPr>
-      <w:bookmarkStart w:id="230" w:name="h.zfgvn0agk1sv" w:colFirst="0" w:colLast="0"/>
-      <w:bookmarkStart w:id="231" w:name="_Toc447739728"/>
+      <w:bookmarkStart w:id="229" w:name="h.zfgvn0agk1sv" w:colFirst="0" w:colLast="0"/>
+      <w:bookmarkStart w:id="230" w:name="_Toc447739728"/>
+      <w:bookmarkEnd w:id="229"/>
+      <w:r>
+        <w:t>9.1 Testing Methodology</w:t>
+      </w:r>
       <w:bookmarkEnd w:id="230"/>
-      <w:r>
-        <w:t>9.1 Testing Methodology</w:t>
-      </w:r>
-      <w:bookmarkEnd w:id="231"/>
     </w:p>
     <w:p>
       <w:r>
@@ -22829,13 +22892,13 @@
         <w:pStyle w:val="Heading2"/>
         <w:contextualSpacing w:val="0"/>
       </w:pPr>
-      <w:bookmarkStart w:id="232" w:name="h.uym5oendop7a" w:colFirst="0" w:colLast="0"/>
-      <w:bookmarkStart w:id="233" w:name="_Toc447739729"/>
+      <w:bookmarkStart w:id="231" w:name="h.uym5oendop7a" w:colFirst="0" w:colLast="0"/>
+      <w:bookmarkStart w:id="232" w:name="_Toc447739729"/>
+      <w:bookmarkEnd w:id="231"/>
+      <w:r>
+        <w:t>9.2 Test Plan</w:t>
+      </w:r>
       <w:bookmarkEnd w:id="232"/>
-      <w:r>
-        <w:t>9.2 Test Plan</w:t>
-      </w:r>
-      <w:bookmarkEnd w:id="233"/>
     </w:p>
     <w:p/>
     <w:p>
@@ -25719,13 +25782,13 @@
         <w:pStyle w:val="Heading2"/>
         <w:contextualSpacing w:val="0"/>
       </w:pPr>
-      <w:bookmarkStart w:id="234" w:name="h.c2r1yog56x65" w:colFirst="0" w:colLast="0"/>
-      <w:bookmarkStart w:id="235" w:name="_Toc447739730"/>
+      <w:bookmarkStart w:id="233" w:name="h.c2r1yog56x65" w:colFirst="0" w:colLast="0"/>
+      <w:bookmarkStart w:id="234" w:name="_Toc447739730"/>
+      <w:bookmarkEnd w:id="233"/>
+      <w:r>
+        <w:t>9.3 Human Experiences</w:t>
+      </w:r>
       <w:bookmarkEnd w:id="234"/>
-      <w:r>
-        <w:t>9.3 Human Experiences</w:t>
-      </w:r>
-      <w:bookmarkEnd w:id="235"/>
     </w:p>
     <w:p/>
     <w:p>
@@ -25842,8 +25905,8 @@
         <w:pStyle w:val="Heading2"/>
         <w:contextualSpacing w:val="0"/>
       </w:pPr>
-      <w:bookmarkStart w:id="236" w:name="h.bu351unv1nxa" w:colFirst="0" w:colLast="0"/>
-      <w:bookmarkEnd w:id="236"/>
+      <w:bookmarkStart w:id="235" w:name="h.bu351unv1nxa" w:colFirst="0" w:colLast="0"/>
+      <w:bookmarkEnd w:id="235"/>
     </w:p>
     <w:p>
       <w:r>
@@ -25855,21 +25918,21 @@
         <w:pStyle w:val="Heading2"/>
         <w:contextualSpacing w:val="0"/>
       </w:pPr>
-      <w:bookmarkStart w:id="237" w:name="h.hrhh2yhrnmsx" w:colFirst="0" w:colLast="0"/>
-      <w:bookmarkEnd w:id="237"/>
+      <w:bookmarkStart w:id="236" w:name="h.hrhh2yhrnmsx" w:colFirst="0" w:colLast="0"/>
+      <w:bookmarkEnd w:id="236"/>
     </w:p>
     <w:p>
       <w:pPr>
         <w:pStyle w:val="Heading2"/>
         <w:contextualSpacing w:val="0"/>
       </w:pPr>
-      <w:bookmarkStart w:id="238" w:name="h.6pnsp17rakz" w:colFirst="0" w:colLast="0"/>
-      <w:bookmarkStart w:id="239" w:name="_Toc447739731"/>
+      <w:bookmarkStart w:id="237" w:name="h.6pnsp17rakz" w:colFirst="0" w:colLast="0"/>
+      <w:bookmarkStart w:id="238" w:name="_Toc447739731"/>
+      <w:bookmarkEnd w:id="237"/>
+      <w:r>
+        <w:t>9.4 Results</w:t>
+      </w:r>
       <w:bookmarkEnd w:id="238"/>
-      <w:r>
-        <w:t>9.4 Results</w:t>
-      </w:r>
-      <w:bookmarkEnd w:id="239"/>
     </w:p>
     <w:p>
       <w:r>
@@ -26682,8 +26745,8 @@
         <w:pStyle w:val="Heading2"/>
         <w:contextualSpacing w:val="0"/>
       </w:pPr>
-      <w:bookmarkStart w:id="240" w:name="h.28srn5ei2msa" w:colFirst="0" w:colLast="0"/>
-      <w:bookmarkEnd w:id="240"/>
+      <w:bookmarkStart w:id="239" w:name="h.28srn5ei2msa" w:colFirst="0" w:colLast="0"/>
+      <w:bookmarkEnd w:id="239"/>
     </w:p>
     <w:p>
       <w:r>
@@ -26695,21 +26758,21 @@
         <w:pStyle w:val="Heading2"/>
         <w:contextualSpacing w:val="0"/>
       </w:pPr>
-      <w:bookmarkStart w:id="241" w:name="h.aft8mq2ilnew" w:colFirst="0" w:colLast="0"/>
-      <w:bookmarkEnd w:id="241"/>
+      <w:bookmarkStart w:id="240" w:name="h.aft8mq2ilnew" w:colFirst="0" w:colLast="0"/>
+      <w:bookmarkEnd w:id="240"/>
     </w:p>
     <w:p>
       <w:pPr>
         <w:pStyle w:val="Heading2"/>
         <w:contextualSpacing w:val="0"/>
       </w:pPr>
-      <w:bookmarkStart w:id="242" w:name="h.ck2wj0qzc4bd" w:colFirst="0" w:colLast="0"/>
-      <w:bookmarkStart w:id="243" w:name="_Toc447739732"/>
+      <w:bookmarkStart w:id="241" w:name="h.ck2wj0qzc4bd" w:colFirst="0" w:colLast="0"/>
+      <w:bookmarkStart w:id="242" w:name="_Toc447739732"/>
+      <w:bookmarkEnd w:id="241"/>
+      <w:r>
+        <w:t>9.5 Database Testing</w:t>
+      </w:r>
       <w:bookmarkEnd w:id="242"/>
-      <w:r>
-        <w:t>9.5 Database Testing</w:t>
-      </w:r>
-      <w:bookmarkEnd w:id="243"/>
     </w:p>
     <w:p>
       <w:r>
@@ -27029,8 +27092,8 @@
         <w:pStyle w:val="Heading1"/>
         <w:contextualSpacing w:val="0"/>
       </w:pPr>
-      <w:bookmarkStart w:id="244" w:name="h.9jfosxi24610" w:colFirst="0" w:colLast="0"/>
-      <w:bookmarkEnd w:id="244"/>
+      <w:bookmarkStart w:id="243" w:name="h.9jfosxi24610" w:colFirst="0" w:colLast="0"/>
+      <w:bookmarkEnd w:id="243"/>
     </w:p>
     <w:p>
       <w:r>
@@ -27042,41 +27105,65 @@
         <w:pStyle w:val="Heading1"/>
         <w:contextualSpacing w:val="0"/>
       </w:pPr>
-      <w:bookmarkStart w:id="245" w:name="h.ipswg6bcq68m" w:colFirst="0" w:colLast="0"/>
-      <w:bookmarkEnd w:id="245"/>
+      <w:bookmarkStart w:id="244" w:name="h.ipswg6bcq68m" w:colFirst="0" w:colLast="0"/>
+      <w:bookmarkEnd w:id="244"/>
     </w:p>
     <w:p>
       <w:pPr>
         <w:pStyle w:val="Heading1"/>
         <w:contextualSpacing w:val="0"/>
       </w:pPr>
-      <w:bookmarkStart w:id="246" w:name="h.bytofmux67re" w:colFirst="0" w:colLast="0"/>
-      <w:bookmarkStart w:id="247" w:name="_Toc447739733"/>
+      <w:bookmarkStart w:id="245" w:name="h.bytofmux67re" w:colFirst="0" w:colLast="0"/>
+      <w:bookmarkStart w:id="246" w:name="_Toc447739733"/>
+      <w:bookmarkEnd w:id="245"/>
+      <w:r>
+        <w:t>10 Conclusion</w:t>
+      </w:r>
       <w:bookmarkEnd w:id="246"/>
-      <w:r>
-        <w:t>10 Conclusion</w:t>
-      </w:r>
-      <w:bookmarkEnd w:id="247"/>
-    </w:p>
-    <w:p>
+    </w:p>
+    <w:p>
+      <w:pPr>
+        <w:spacing w:line="360" w:lineRule="auto"/>
+      </w:pPr>
       <w:r>
         <w:t>The result of the CME 495 software design project is a website called the Inventory Management System (IMS).  The IMS is made from approximately 45,000 lines of code with 45% of it being PHP, 33% JavaScript, 12% HTML, and 10% CSS.  The system is considered complete and fully-functional; and can be easily deployed on a server.  A user manual is included to show installation, setup, and general operation of the IMS.</w:t>
       </w:r>
     </w:p>
-    <w:p/>
-    <w:p>
+    <w:p>
+      <w:pPr>
+        <w:spacing w:line="360" w:lineRule="auto"/>
+      </w:pPr>
+    </w:p>
+    <w:p>
+      <w:pPr>
+        <w:spacing w:line="360" w:lineRule="auto"/>
+      </w:pPr>
       <w:r>
         <w:t xml:space="preserve">The IMS has a robust design that uses little hard drive space.  The IMS with an empty database is approximately 7 MB in size.  With the 1000 item requirement stored in the database, the size of the IMS is a little over 12 MB, easily meeting the requirement of being under 10 GB on disk.   A demonstration of the IMS was presented to the client on a laptop running strictly at the Windows 7 minimum hardware requirements.  </w:t>
       </w:r>
     </w:p>
-    <w:p/>
-    <w:p>
+    <w:p>
+      <w:pPr>
+        <w:spacing w:line="360" w:lineRule="auto"/>
+      </w:pPr>
+    </w:p>
+    <w:p>
+      <w:pPr>
+        <w:spacing w:line="360" w:lineRule="auto"/>
+      </w:pPr>
       <w:r>
         <w:t>Ease of use and fast response times were verified by allowing multiple end-users to connect remotely to the system and test it with no prior coaching on how it works.  Users were able to navigate and use the system without any help to accomplish any tasks.  The system responded quickly to the concurrent actions of multiple users, completing them under three seconds.</w:t>
       </w:r>
     </w:p>
-    <w:p/>
-    <w:p>
+    <w:p>
+      <w:pPr>
+        <w:spacing w:line="360" w:lineRule="auto"/>
+      </w:pPr>
+    </w:p>
+    <w:p>
+      <w:pPr>
+        <w:spacing w:line="360" w:lineRule="auto"/>
+      </w:pPr>
       <w:r>
         <w:t>The IMS successfully implemented the system requirements outlined by the design team and client in the requirement specifications section.  The requirements were verified to be fully implemented by performing the tests listed in the test plan section, along with a demonstration to the client.</w:t>
       </w:r>
@@ -27092,34 +27179,34 @@
         <w:pStyle w:val="Heading1"/>
         <w:contextualSpacing w:val="0"/>
       </w:pPr>
-      <w:bookmarkStart w:id="248" w:name="h.fbg1ds30nd0h" w:colFirst="0" w:colLast="0"/>
-      <w:bookmarkEnd w:id="248"/>
+      <w:bookmarkStart w:id="247" w:name="h.fbg1ds30nd0h" w:colFirst="0" w:colLast="0"/>
+      <w:bookmarkEnd w:id="247"/>
     </w:p>
     <w:p>
       <w:pPr>
         <w:pStyle w:val="Heading1"/>
         <w:contextualSpacing w:val="0"/>
       </w:pPr>
-      <w:bookmarkStart w:id="249" w:name="h.szbroz9a02hf" w:colFirst="0" w:colLast="0"/>
-      <w:bookmarkStart w:id="250" w:name="_Toc447739734"/>
+      <w:bookmarkStart w:id="248" w:name="h.szbroz9a02hf" w:colFirst="0" w:colLast="0"/>
+      <w:bookmarkStart w:id="249" w:name="_Toc447739734"/>
+      <w:bookmarkEnd w:id="248"/>
+      <w:r>
+        <w:t>Appendix A - Javascript Algorithms</w:t>
+      </w:r>
       <w:bookmarkEnd w:id="249"/>
-      <w:r>
-        <w:t>Appendix A - Javascript Algorithms</w:t>
-      </w:r>
-      <w:bookmarkEnd w:id="250"/>
     </w:p>
     <w:p>
       <w:pPr>
         <w:pStyle w:val="Heading2"/>
         <w:contextualSpacing w:val="0"/>
       </w:pPr>
-      <w:bookmarkStart w:id="251" w:name="h.43crgkajtu8k" w:colFirst="0" w:colLast="0"/>
-      <w:bookmarkStart w:id="252" w:name="_Toc447739735"/>
+      <w:bookmarkStart w:id="250" w:name="h.43crgkajtu8k" w:colFirst="0" w:colLast="0"/>
+      <w:bookmarkStart w:id="251" w:name="_Toc447739735"/>
+      <w:bookmarkEnd w:id="250"/>
+      <w:r>
+        <w:t>Display Algorithms</w:t>
+      </w:r>
       <w:bookmarkEnd w:id="251"/>
-      <w:r>
-        <w:t>Display Algorithms</w:t>
-      </w:r>
-      <w:bookmarkEnd w:id="252"/>
     </w:p>
     <w:p>
       <w:r>
@@ -28849,8 +28936,8 @@
         <w:pStyle w:val="Heading2"/>
         <w:contextualSpacing w:val="0"/>
       </w:pPr>
-      <w:bookmarkStart w:id="253" w:name="h.tqacswp6va5a" w:colFirst="0" w:colLast="0"/>
-      <w:bookmarkEnd w:id="253"/>
+      <w:bookmarkStart w:id="252" w:name="h.tqacswp6va5a" w:colFirst="0" w:colLast="0"/>
+      <w:bookmarkEnd w:id="252"/>
     </w:p>
     <w:p>
       <w:r>
@@ -28862,21 +28949,21 @@
         <w:pStyle w:val="Heading2"/>
         <w:contextualSpacing w:val="0"/>
       </w:pPr>
-      <w:bookmarkStart w:id="254" w:name="h.oxz8besbia06" w:colFirst="0" w:colLast="0"/>
-      <w:bookmarkEnd w:id="254"/>
+      <w:bookmarkStart w:id="253" w:name="h.oxz8besbia06" w:colFirst="0" w:colLast="0"/>
+      <w:bookmarkEnd w:id="253"/>
     </w:p>
     <w:p>
       <w:pPr>
         <w:pStyle w:val="Heading2"/>
         <w:contextualSpacing w:val="0"/>
       </w:pPr>
-      <w:bookmarkStart w:id="255" w:name="h.dasrzyopafkk" w:colFirst="0" w:colLast="0"/>
-      <w:bookmarkStart w:id="256" w:name="_Toc447739736"/>
+      <w:bookmarkStart w:id="254" w:name="h.dasrzyopafkk" w:colFirst="0" w:colLast="0"/>
+      <w:bookmarkStart w:id="255" w:name="_Toc447739736"/>
+      <w:bookmarkEnd w:id="254"/>
+      <w:r>
+        <w:t>Task Algorithms</w:t>
+      </w:r>
       <w:bookmarkEnd w:id="255"/>
-      <w:r>
-        <w:t>Task Algorithms</w:t>
-      </w:r>
-      <w:bookmarkEnd w:id="256"/>
     </w:p>
     <w:p>
       <w:r>
@@ -30510,27 +30597,27 @@
         <w:pStyle w:val="Heading1"/>
         <w:contextualSpacing w:val="0"/>
       </w:pPr>
-      <w:bookmarkStart w:id="257" w:name="h.38tomz85hakh" w:colFirst="0" w:colLast="0"/>
-      <w:bookmarkStart w:id="258" w:name="_Toc447739737"/>
-      <w:bookmarkEnd w:id="257"/>
+      <w:bookmarkStart w:id="256" w:name="h.38tomz85hakh" w:colFirst="0" w:colLast="0"/>
+      <w:bookmarkStart w:id="257" w:name="_Toc447739737"/>
+      <w:bookmarkEnd w:id="256"/>
       <w:r>
         <w:lastRenderedPageBreak/>
         <w:t>Appendix B - PHP Class Script Algorithms</w:t>
       </w:r>
-      <w:bookmarkEnd w:id="258"/>
+      <w:bookmarkEnd w:id="257"/>
     </w:p>
     <w:p>
       <w:pPr>
         <w:pStyle w:val="Heading2"/>
         <w:contextualSpacing w:val="0"/>
       </w:pPr>
-      <w:bookmarkStart w:id="259" w:name="h.nmitfjy71g3a" w:colFirst="0" w:colLast="0"/>
-      <w:bookmarkStart w:id="260" w:name="_Toc447739738"/>
+      <w:bookmarkStart w:id="258" w:name="h.nmitfjy71g3a" w:colFirst="0" w:colLast="0"/>
+      <w:bookmarkStart w:id="259" w:name="_Toc447739738"/>
+      <w:bookmarkEnd w:id="258"/>
+      <w:r>
+        <w:t>IMSBase Class Algorithms</w:t>
+      </w:r>
       <w:bookmarkEnd w:id="259"/>
-      <w:r>
-        <w:t>IMSBase Class Algorithms</w:t>
-      </w:r>
-      <w:bookmarkEnd w:id="260"/>
     </w:p>
     <w:p>
       <w:pPr>
@@ -30909,8 +30996,8 @@
           <w:szCs w:val="32"/>
         </w:rPr>
       </w:pPr>
-      <w:bookmarkStart w:id="261" w:name="h.za4o5lpgxzlm" w:colFirst="0" w:colLast="0"/>
-      <w:bookmarkEnd w:id="261"/>
+      <w:bookmarkStart w:id="260" w:name="h.za4o5lpgxzlm" w:colFirst="0" w:colLast="0"/>
+      <w:bookmarkEnd w:id="260"/>
       <w:r>
         <w:br w:type="page"/>
       </w:r>
@@ -30920,12 +31007,12 @@
         <w:pStyle w:val="Heading2"/>
         <w:contextualSpacing w:val="0"/>
       </w:pPr>
-      <w:bookmarkStart w:id="262" w:name="_Toc447739739"/>
+      <w:bookmarkStart w:id="261" w:name="_Toc447739739"/>
       <w:r>
         <w:lastRenderedPageBreak/>
         <w:t>IMSLog Class Algorithms</w:t>
       </w:r>
-      <w:bookmarkEnd w:id="262"/>
+      <w:bookmarkEnd w:id="261"/>
     </w:p>
     <w:p>
       <w:r>
@@ -31843,8 +31930,8 @@
           <w:szCs w:val="32"/>
         </w:rPr>
       </w:pPr>
-      <w:bookmarkStart w:id="263" w:name="h.4j8if6xugluh" w:colFirst="0" w:colLast="0"/>
-      <w:bookmarkEnd w:id="263"/>
+      <w:bookmarkStart w:id="262" w:name="h.4j8if6xugluh" w:colFirst="0" w:colLast="0"/>
+      <w:bookmarkEnd w:id="262"/>
       <w:r>
         <w:br w:type="page"/>
       </w:r>
@@ -31854,12 +31941,12 @@
         <w:pStyle w:val="Heading2"/>
         <w:contextualSpacing w:val="0"/>
       </w:pPr>
-      <w:bookmarkStart w:id="264" w:name="_Toc447739740"/>
+      <w:bookmarkStart w:id="263" w:name="_Toc447739740"/>
       <w:r>
         <w:lastRenderedPageBreak/>
         <w:t>IMSSql Class Algorithms</w:t>
       </w:r>
-      <w:bookmarkEnd w:id="264"/>
+      <w:bookmarkEnd w:id="263"/>
     </w:p>
     <w:p/>
     <w:p>
@@ -34260,16 +34347,16 @@
         <w:pStyle w:val="Heading4"/>
         <w:contextualSpacing w:val="0"/>
       </w:pPr>
-      <w:bookmarkStart w:id="265" w:name="h.yq2307zv1z4" w:colFirst="0" w:colLast="0"/>
-      <w:bookmarkEnd w:id="265"/>
+      <w:bookmarkStart w:id="264" w:name="h.yq2307zv1z4" w:colFirst="0" w:colLast="0"/>
+      <w:bookmarkEnd w:id="264"/>
     </w:p>
     <w:p>
       <w:pPr>
         <w:pStyle w:val="Heading3"/>
         <w:contextualSpacing w:val="0"/>
       </w:pPr>
-      <w:bookmarkStart w:id="266" w:name="h.fjzr97k0mhi6" w:colFirst="0" w:colLast="0"/>
-      <w:bookmarkEnd w:id="266"/>
+      <w:bookmarkStart w:id="265" w:name="h.fjzr97k0mhi6" w:colFirst="0" w:colLast="0"/>
+      <w:bookmarkEnd w:id="265"/>
     </w:p>
     <w:p>
       <w:r>
@@ -34281,21 +34368,21 @@
         <w:pStyle w:val="Heading3"/>
         <w:contextualSpacing w:val="0"/>
       </w:pPr>
-      <w:bookmarkStart w:id="267" w:name="h.1gxljbxfa9fx" w:colFirst="0" w:colLast="0"/>
-      <w:bookmarkEnd w:id="267"/>
+      <w:bookmarkStart w:id="266" w:name="h.1gxljbxfa9fx" w:colFirst="0" w:colLast="0"/>
+      <w:bookmarkEnd w:id="266"/>
     </w:p>
     <w:p>
       <w:pPr>
         <w:pStyle w:val="Heading2"/>
         <w:contextualSpacing w:val="0"/>
       </w:pPr>
-      <w:bookmarkStart w:id="268" w:name="h.54qncmvmr4tn" w:colFirst="0" w:colLast="0"/>
-      <w:bookmarkStart w:id="269" w:name="_Toc447739741"/>
+      <w:bookmarkStart w:id="267" w:name="h.54qncmvmr4tn" w:colFirst="0" w:colLast="0"/>
+      <w:bookmarkStart w:id="268" w:name="_Toc447739741"/>
+      <w:bookmarkEnd w:id="267"/>
+      <w:r>
+        <w:t>IMSEmail Class Algorithms</w:t>
+      </w:r>
       <w:bookmarkEnd w:id="268"/>
-      <w:r>
-        <w:t>IMSEmail Class Algorithms</w:t>
-      </w:r>
-      <w:bookmarkEnd w:id="269"/>
     </w:p>
     <w:p>
       <w:r>
@@ -35657,8 +35744,8 @@
         <w:pStyle w:val="Heading3"/>
         <w:contextualSpacing w:val="0"/>
       </w:pPr>
-      <w:bookmarkStart w:id="270" w:name="h.7ysw85hl4qgj" w:colFirst="0" w:colLast="0"/>
-      <w:bookmarkEnd w:id="270"/>
+      <w:bookmarkStart w:id="269" w:name="h.7ysw85hl4qgj" w:colFirst="0" w:colLast="0"/>
+      <w:bookmarkEnd w:id="269"/>
     </w:p>
     <w:p/>
     <w:p>
@@ -35668,8 +35755,8 @@
           <w:szCs w:val="40"/>
         </w:rPr>
       </w:pPr>
-      <w:bookmarkStart w:id="271" w:name="h.nvzx14jzciec" w:colFirst="0" w:colLast="0"/>
-      <w:bookmarkEnd w:id="271"/>
+      <w:bookmarkStart w:id="270" w:name="h.nvzx14jzciec" w:colFirst="0" w:colLast="0"/>
+      <w:bookmarkEnd w:id="270"/>
       <w:r>
         <w:br w:type="page"/>
       </w:r>
@@ -35679,12 +35766,12 @@
         <w:pStyle w:val="Heading1"/>
         <w:contextualSpacing w:val="0"/>
       </w:pPr>
-      <w:bookmarkStart w:id="272" w:name="_Toc447739742"/>
+      <w:bookmarkStart w:id="271" w:name="_Toc447739742"/>
       <w:r>
         <w:lastRenderedPageBreak/>
         <w:t>Appendix C - PHP Base Script Algorithms</w:t>
       </w:r>
-      <w:bookmarkEnd w:id="272"/>
+      <w:bookmarkEnd w:id="271"/>
     </w:p>
     <w:p>
       <w:r>
@@ -39174,14 +39261,14 @@
         <w:pStyle w:val="Heading1"/>
         <w:contextualSpacing w:val="0"/>
       </w:pPr>
-      <w:bookmarkStart w:id="273" w:name="h.k3r2z2v32m07" w:colFirst="0" w:colLast="0"/>
-      <w:bookmarkStart w:id="274" w:name="_Toc447739743"/>
-      <w:bookmarkEnd w:id="273"/>
+      <w:bookmarkStart w:id="272" w:name="h.k3r2z2v32m07" w:colFirst="0" w:colLast="0"/>
+      <w:bookmarkStart w:id="273" w:name="_Toc447739743"/>
+      <w:bookmarkEnd w:id="272"/>
       <w:r>
         <w:lastRenderedPageBreak/>
         <w:t>Appendix D - Database Layout</w:t>
       </w:r>
-      <w:bookmarkEnd w:id="274"/>
+      <w:bookmarkEnd w:id="273"/>
     </w:p>
     <w:p/>
     <w:p>
@@ -39191,6 +39278,7 @@
       <w:r>
         <w:rPr>
           <w:noProof/>
+          <w:lang w:eastAsia="ja-JP"/>
         </w:rPr>
         <w:drawing>
           <wp:inline distT="19050" distB="19050" distL="19050" distR="19050" wp14:anchorId="534E9A53" wp14:editId="09834210">
@@ -39206,7 +39294,7 @@
                     <pic:cNvPicPr preferRelativeResize="0"/>
                   </pic:nvPicPr>
                   <pic:blipFill>
-                    <a:blip r:embed="rId35"/>
+                    <a:blip r:embed="rId33"/>
                     <a:srcRect/>
                     <a:stretch>
                       <a:fillRect/>
@@ -39230,8 +39318,8 @@
       </w:r>
     </w:p>
     <w:sectPr>
-      <w:footerReference w:type="default" r:id="rId36"/>
-      <w:footerReference w:type="first" r:id="rId37"/>
+      <w:footerReference w:type="default" r:id="rId34"/>
+      <w:footerReference w:type="first" r:id="rId35"/>
       <w:pgSz w:w="12240" w:h="15840"/>
       <w:pgMar w:top="1440" w:right="1440" w:bottom="1440" w:left="1440" w:header="720" w:footer="720" w:gutter="0"/>
       <w:pgNumType w:start="0"/>
@@ -39240,28 +39328,6 @@
     </w:sectPr>
   </w:body>
 </w:document>
-</file>
-
-<file path=word/comments.xml><?xml version="1.0" encoding="utf-8"?>
-<w:comments xmlns:wpc="http://schemas.microsoft.com/office/word/2010/wordprocessingCanvas" xmlns:mc="http://schemas.openxmlformats.org/markup-compatibility/2006" xmlns:o="urn:schemas-microsoft-com:office:office" xmlns:r="http://schemas.openxmlformats.org/officeDocument/2006/relationships" xmlns:m="http://schemas.openxmlformats.org/officeDocument/2006/math" xmlns:v="urn:schemas-microsoft-com:vml" xmlns:wp14="http://schemas.microsoft.com/office/word/2010/wordprocessingDrawing" xmlns:wp="http://schemas.openxmlformats.org/drawingml/2006/wordprocessingDrawing" xmlns:w10="urn:schemas-microsoft-com:office:word" xmlns:w="http://schemas.openxmlformats.org/wordprocessingml/2006/main" xmlns:w14="http://schemas.microsoft.com/office/word/2010/wordml" xmlns:w15="http://schemas.microsoft.com/office/word/2012/wordml" xmlns:wpg="http://schemas.microsoft.com/office/word/2010/wordprocessingGroup" xmlns:wpi="http://schemas.microsoft.com/office/word/2010/wordprocessingInk" xmlns:wne="http://schemas.microsoft.com/office/word/2006/wordml" xmlns:wps="http://schemas.microsoft.com/office/word/2010/wordprocessingShape" mc:Ignorable="w14 w15 wp14">
-  <w:comment w:id="188" w:author="Justin" w:date="2016-04-07T08:35:00Z" w:initials="">
-    <w:p>
-      <w:pPr>
-        <w:widowControl w:val="0"/>
-        <w:spacing w:line="240" w:lineRule="auto"/>
-      </w:pPr>
-      <w:r>
-        <w:t>Needs updating</w:t>
-      </w:r>
-    </w:p>
-  </w:comment>
-</w:comments>
-</file>
-
-<file path=word/commentsExtended.xml><?xml version="1.0" encoding="utf-8"?>
-<w15:commentsEx xmlns:wpc="http://schemas.microsoft.com/office/word/2010/wordprocessingCanvas" xmlns:mc="http://schemas.openxmlformats.org/markup-compatibility/2006" xmlns:o="urn:schemas-microsoft-com:office:office" xmlns:r="http://schemas.openxmlformats.org/officeDocument/2006/relationships" xmlns:m="http://schemas.openxmlformats.org/officeDocument/2006/math" xmlns:v="urn:schemas-microsoft-com:vml" xmlns:wp14="http://schemas.microsoft.com/office/word/2010/wordprocessingDrawing" xmlns:wp="http://schemas.openxmlformats.org/drawingml/2006/wordprocessingDrawing" xmlns:w10="urn:schemas-microsoft-com:office:word" xmlns:w="http://schemas.openxmlformats.org/wordprocessingml/2006/main" xmlns:w14="http://schemas.microsoft.com/office/word/2010/wordml" xmlns:w15="http://schemas.microsoft.com/office/word/2012/wordml" xmlns:wpg="http://schemas.microsoft.com/office/word/2010/wordprocessingGroup" xmlns:wpi="http://schemas.microsoft.com/office/word/2010/wordprocessingInk" xmlns:wne="http://schemas.microsoft.com/office/word/2006/wordml" xmlns:wps="http://schemas.microsoft.com/office/word/2010/wordprocessingShape" mc:Ignorable="w14 w15 wp14">
-  <w15:commentEx w15:paraId="1EBA03DE" w15:done="0"/>
-</w15:commentsEx>
 </file>
 
 <file path=word/endnotes.xml><?xml version="1.0" encoding="utf-8"?>
@@ -39305,7 +39371,7 @@
       <w:rPr>
         <w:noProof/>
       </w:rPr>
-      <w:t>98</w:t>
+      <w:t>43</w:t>
     </w:r>
     <w:r>
       <w:fldChar w:fldCharType="end"/>
@@ -57465,6 +57531,36 @@
       <w:jc w:val="center"/>
     </w:pPr>
   </w:style>
+  <w:style w:type="paragraph" w:styleId="BalloonText">
+    <w:name w:val="Balloon Text"/>
+    <w:basedOn w:val="Normal"/>
+    <w:link w:val="BalloonTextChar"/>
+    <w:uiPriority w:val="99"/>
+    <w:semiHidden/>
+    <w:unhideWhenUsed/>
+    <w:rsid w:val="00384611"/>
+    <w:pPr>
+      <w:spacing w:line="240" w:lineRule="auto"/>
+    </w:pPr>
+    <w:rPr>
+      <w:rFonts w:ascii="Segoe UI" w:hAnsi="Segoe UI" w:cs="Segoe UI"/>
+      <w:sz w:val="18"/>
+      <w:szCs w:val="18"/>
+    </w:rPr>
+  </w:style>
+  <w:style w:type="character" w:customStyle="1" w:styleId="BalloonTextChar">
+    <w:name w:val="Balloon Text Char"/>
+    <w:basedOn w:val="DefaultParagraphFont"/>
+    <w:link w:val="BalloonText"/>
+    <w:uiPriority w:val="99"/>
+    <w:semiHidden/>
+    <w:rsid w:val="00384611"/>
+    <w:rPr>
+      <w:rFonts w:ascii="Segoe UI" w:hAnsi="Segoe UI" w:cs="Segoe UI"/>
+      <w:sz w:val="18"/>
+      <w:szCs w:val="18"/>
+    </w:rPr>
+  </w:style>
 </w:styles>
 </file>
 
@@ -57734,7 +57830,7 @@
 </file>
 
 <file path=customXml/itemProps1.xml><?xml version="1.0" encoding="utf-8"?>
-<ds:datastoreItem xmlns:ds="http://schemas.openxmlformats.org/officeDocument/2006/customXml" ds:itemID="{3DFF61D1-9431-4EEB-B884-2FDCF5512BAC}">
+<ds:datastoreItem xmlns:ds="http://schemas.openxmlformats.org/officeDocument/2006/customXml" ds:itemID="{08B6D737-5478-45C6-AB3E-4185790F44FF}">
   <ds:schemaRefs>
     <ds:schemaRef ds:uri="http://schemas.openxmlformats.org/officeDocument/2006/bibliography"/>
   </ds:schemaRefs>

</xml_diff>